<commit_message>
created CrudResource - added ClassroomResource - added StudentResource - added LecturerResource - added DisciplineResource - added DisciplineTypeResource and added necessary DAO and Services
</commit_message>
<xml_diff>
--- a/docs/Endpoints table.docx
+++ b/docs/Endpoints table.docx
@@ -280,16 +280,18 @@
                 <w:spacing w:val="-15"/>
                 <w:sz w:val="20"/>
                 <w:szCs w:val="20"/>
-                <w:lang w:val="en-US"/>
-              </w:rPr>
-            </w:pPr>
-            <w:r>
-              <w:rPr>
-                <w:rFonts w:cs="Helvetica"/>
-                <w:color w:val="4D4D4D"/>
-                <w:spacing w:val="-15"/>
-                <w:sz w:val="20"/>
-                <w:szCs w:val="20"/>
+                <w:highlight w:val="yellow"/>
+                <w:lang w:val="en-US"/>
+              </w:rPr>
+            </w:pPr>
+            <w:r>
+              <w:rPr>
+                <w:rFonts w:cs="Helvetica"/>
+                <w:color w:val="4D4D4D"/>
+                <w:spacing w:val="-15"/>
+                <w:sz w:val="20"/>
+                <w:szCs w:val="20"/>
+                <w:highlight w:val="yellow"/>
                 <w:lang w:val="en-US"/>
               </w:rPr>
               <w:t>add</w:t>
@@ -305,16 +307,18 @@
                 <w:spacing w:val="-15"/>
                 <w:sz w:val="20"/>
                 <w:szCs w:val="20"/>
-                <w:lang w:val="en-US"/>
-              </w:rPr>
-            </w:pPr>
-            <w:r>
-              <w:rPr>
-                <w:rFonts w:cs="Helvetica"/>
-                <w:color w:val="4D4D4D"/>
-                <w:spacing w:val="-15"/>
-                <w:sz w:val="20"/>
-                <w:szCs w:val="20"/>
+                <w:highlight w:val="yellow"/>
+                <w:lang w:val="en-US"/>
+              </w:rPr>
+            </w:pPr>
+            <w:r>
+              <w:rPr>
+                <w:rFonts w:cs="Helvetica"/>
+                <w:color w:val="4D4D4D"/>
+                <w:spacing w:val="-15"/>
+                <w:sz w:val="20"/>
+                <w:szCs w:val="20"/>
+                <w:highlight w:val="yellow"/>
                 <w:lang w:val="en-US"/>
               </w:rPr>
               <w:t>edit</w:t>
@@ -330,15 +334,17 @@
                 <w:spacing w:val="-15"/>
                 <w:sz w:val="20"/>
                 <w:szCs w:val="20"/>
-              </w:rPr>
-            </w:pPr>
-            <w:r>
-              <w:rPr>
-                <w:rFonts w:cs="Helvetica"/>
-                <w:color w:val="4D4D4D"/>
-                <w:spacing w:val="-15"/>
-                <w:sz w:val="20"/>
-                <w:szCs w:val="20"/>
+                <w:highlight w:val="yellow"/>
+              </w:rPr>
+            </w:pPr>
+            <w:r>
+              <w:rPr>
+                <w:rFonts w:cs="Helvetica"/>
+                <w:color w:val="4D4D4D"/>
+                <w:spacing w:val="-15"/>
+                <w:sz w:val="20"/>
+                <w:szCs w:val="20"/>
+                <w:highlight w:val="yellow"/>
                 <w:lang w:val="en-US"/>
               </w:rPr>
               <w:t>delete</w:t>
@@ -365,6 +371,7 @@
                 <w:spacing w:val="-15"/>
                 <w:sz w:val="20"/>
                 <w:szCs w:val="20"/>
+                <w:highlight w:val="yellow"/>
                 <w:lang w:val="en-US"/>
               </w:rPr>
               <w:t>list</w:t>
@@ -450,16 +457,18 @@
                 <w:spacing w:val="-15"/>
                 <w:sz w:val="20"/>
                 <w:szCs w:val="20"/>
-                <w:lang w:val="en-US"/>
-              </w:rPr>
-            </w:pPr>
-            <w:r>
-              <w:rPr>
-                <w:rFonts w:cs="Helvetica"/>
-                <w:color w:val="4D4D4D"/>
-                <w:spacing w:val="-15"/>
-                <w:sz w:val="20"/>
-                <w:szCs w:val="20"/>
+                <w:highlight w:val="yellow"/>
+                <w:lang w:val="en-US"/>
+              </w:rPr>
+            </w:pPr>
+            <w:r>
+              <w:rPr>
+                <w:rFonts w:cs="Helvetica"/>
+                <w:color w:val="4D4D4D"/>
+                <w:spacing w:val="-15"/>
+                <w:sz w:val="20"/>
+                <w:szCs w:val="20"/>
+                <w:highlight w:val="yellow"/>
                 <w:lang w:val="en-US"/>
               </w:rPr>
               <w:t>add</w:t>
@@ -474,16 +483,18 @@
                 <w:spacing w:val="-15"/>
                 <w:sz w:val="20"/>
                 <w:szCs w:val="20"/>
-                <w:lang w:val="en-US"/>
-              </w:rPr>
-            </w:pPr>
-            <w:r>
-              <w:rPr>
-                <w:rFonts w:cs="Helvetica"/>
-                <w:color w:val="4D4D4D"/>
-                <w:spacing w:val="-15"/>
-                <w:sz w:val="20"/>
-                <w:szCs w:val="20"/>
+                <w:highlight w:val="yellow"/>
+                <w:lang w:val="en-US"/>
+              </w:rPr>
+            </w:pPr>
+            <w:r>
+              <w:rPr>
+                <w:rFonts w:cs="Helvetica"/>
+                <w:color w:val="4D4D4D"/>
+                <w:spacing w:val="-15"/>
+                <w:sz w:val="20"/>
+                <w:szCs w:val="20"/>
+                <w:highlight w:val="yellow"/>
                 <w:lang w:val="en-US"/>
               </w:rPr>
               <w:t>edit</w:t>
@@ -498,15 +509,17 @@
                 <w:spacing w:val="-15"/>
                 <w:sz w:val="20"/>
                 <w:szCs w:val="20"/>
-              </w:rPr>
-            </w:pPr>
-            <w:r>
-              <w:rPr>
-                <w:rFonts w:cs="Helvetica"/>
-                <w:color w:val="4D4D4D"/>
-                <w:spacing w:val="-15"/>
-                <w:sz w:val="20"/>
-                <w:szCs w:val="20"/>
+                <w:highlight w:val="yellow"/>
+              </w:rPr>
+            </w:pPr>
+            <w:r>
+              <w:rPr>
+                <w:rFonts w:cs="Helvetica"/>
+                <w:color w:val="4D4D4D"/>
+                <w:spacing w:val="-15"/>
+                <w:sz w:val="20"/>
+                <w:szCs w:val="20"/>
+                <w:highlight w:val="yellow"/>
                 <w:lang w:val="en-US"/>
               </w:rPr>
               <w:t>delete</w:t>
@@ -531,6 +544,7 @@
                 <w:spacing w:val="-15"/>
                 <w:sz w:val="20"/>
                 <w:szCs w:val="20"/>
+                <w:highlight w:val="yellow"/>
                 <w:lang w:val="en-US"/>
               </w:rPr>
               <w:t>list</w:t>
@@ -650,16 +664,18 @@
                 <w:spacing w:val="-15"/>
                 <w:sz w:val="20"/>
                 <w:szCs w:val="20"/>
-                <w:lang w:val="en-US"/>
-              </w:rPr>
-            </w:pPr>
-            <w:r>
-              <w:rPr>
-                <w:rFonts w:cs="Helvetica"/>
-                <w:color w:val="4D4D4D"/>
-                <w:spacing w:val="-15"/>
-                <w:sz w:val="20"/>
-                <w:szCs w:val="20"/>
+                <w:highlight w:val="yellow"/>
+                <w:lang w:val="en-US"/>
+              </w:rPr>
+            </w:pPr>
+            <w:r>
+              <w:rPr>
+                <w:rFonts w:cs="Helvetica"/>
+                <w:color w:val="4D4D4D"/>
+                <w:spacing w:val="-15"/>
+                <w:sz w:val="20"/>
+                <w:szCs w:val="20"/>
+                <w:highlight w:val="yellow"/>
                 <w:lang w:val="en-US"/>
               </w:rPr>
               <w:t>add</w:t>
@@ -675,16 +691,18 @@
                 <w:spacing w:val="-15"/>
                 <w:sz w:val="20"/>
                 <w:szCs w:val="20"/>
-                <w:lang w:val="en-US"/>
-              </w:rPr>
-            </w:pPr>
-            <w:r>
-              <w:rPr>
-                <w:rFonts w:cs="Helvetica"/>
-                <w:color w:val="4D4D4D"/>
-                <w:spacing w:val="-15"/>
-                <w:sz w:val="20"/>
-                <w:szCs w:val="20"/>
+                <w:highlight w:val="yellow"/>
+                <w:lang w:val="en-US"/>
+              </w:rPr>
+            </w:pPr>
+            <w:r>
+              <w:rPr>
+                <w:rFonts w:cs="Helvetica"/>
+                <w:color w:val="4D4D4D"/>
+                <w:spacing w:val="-15"/>
+                <w:sz w:val="20"/>
+                <w:szCs w:val="20"/>
+                <w:highlight w:val="yellow"/>
                 <w:lang w:val="en-US"/>
               </w:rPr>
               <w:t>edit</w:t>
@@ -700,16 +718,18 @@
                 <w:spacing w:val="-15"/>
                 <w:sz w:val="20"/>
                 <w:szCs w:val="20"/>
-                <w:lang w:val="en-US"/>
-              </w:rPr>
-            </w:pPr>
-            <w:r>
-              <w:rPr>
-                <w:rFonts w:cs="Helvetica"/>
-                <w:color w:val="4D4D4D"/>
-                <w:spacing w:val="-15"/>
-                <w:sz w:val="20"/>
-                <w:szCs w:val="20"/>
+                <w:highlight w:val="yellow"/>
+                <w:lang w:val="en-US"/>
+              </w:rPr>
+            </w:pPr>
+            <w:r>
+              <w:rPr>
+                <w:rFonts w:cs="Helvetica"/>
+                <w:color w:val="4D4D4D"/>
+                <w:spacing w:val="-15"/>
+                <w:sz w:val="20"/>
+                <w:szCs w:val="20"/>
+                <w:highlight w:val="yellow"/>
                 <w:lang w:val="en-US"/>
               </w:rPr>
               <w:t>delete</w:t>
@@ -735,6 +755,7 @@
                 <w:spacing w:val="-15"/>
                 <w:sz w:val="20"/>
                 <w:szCs w:val="20"/>
+                <w:highlight w:val="yellow"/>
                 <w:lang w:val="en-US"/>
               </w:rPr>
               <w:t>list</w:t>
@@ -859,16 +880,18 @@
                 <w:spacing w:val="-15"/>
                 <w:sz w:val="20"/>
                 <w:szCs w:val="20"/>
-                <w:lang w:val="en-US"/>
-              </w:rPr>
-            </w:pPr>
-            <w:r>
-              <w:rPr>
-                <w:rFonts w:cs="Helvetica"/>
-                <w:color w:val="4D4D4D"/>
-                <w:spacing w:val="-15"/>
-                <w:sz w:val="20"/>
-                <w:szCs w:val="20"/>
+                <w:highlight w:val="yellow"/>
+                <w:lang w:val="en-US"/>
+              </w:rPr>
+            </w:pPr>
+            <w:r>
+              <w:rPr>
+                <w:rFonts w:cs="Helvetica"/>
+                <w:color w:val="4D4D4D"/>
+                <w:spacing w:val="-15"/>
+                <w:sz w:val="20"/>
+                <w:szCs w:val="20"/>
+                <w:highlight w:val="yellow"/>
                 <w:lang w:val="en-US"/>
               </w:rPr>
               <w:t>add</w:t>
@@ -883,16 +906,18 @@
                 <w:spacing w:val="-15"/>
                 <w:sz w:val="20"/>
                 <w:szCs w:val="20"/>
-                <w:lang w:val="en-US"/>
-              </w:rPr>
-            </w:pPr>
-            <w:r>
-              <w:rPr>
-                <w:rFonts w:cs="Helvetica"/>
-                <w:color w:val="4D4D4D"/>
-                <w:spacing w:val="-15"/>
-                <w:sz w:val="20"/>
-                <w:szCs w:val="20"/>
+                <w:highlight w:val="yellow"/>
+                <w:lang w:val="en-US"/>
+              </w:rPr>
+            </w:pPr>
+            <w:r>
+              <w:rPr>
+                <w:rFonts w:cs="Helvetica"/>
+                <w:color w:val="4D4D4D"/>
+                <w:spacing w:val="-15"/>
+                <w:sz w:val="20"/>
+                <w:szCs w:val="20"/>
+                <w:highlight w:val="yellow"/>
                 <w:lang w:val="en-US"/>
               </w:rPr>
               <w:t>edit</w:t>
@@ -907,15 +932,17 @@
                 <w:spacing w:val="-15"/>
                 <w:sz w:val="20"/>
                 <w:szCs w:val="20"/>
-              </w:rPr>
-            </w:pPr>
-            <w:r>
-              <w:rPr>
-                <w:rFonts w:cs="Helvetica"/>
-                <w:color w:val="4D4D4D"/>
-                <w:spacing w:val="-15"/>
-                <w:sz w:val="20"/>
-                <w:szCs w:val="20"/>
+                <w:highlight w:val="yellow"/>
+              </w:rPr>
+            </w:pPr>
+            <w:r>
+              <w:rPr>
+                <w:rFonts w:cs="Helvetica"/>
+                <w:color w:val="4D4D4D"/>
+                <w:spacing w:val="-15"/>
+                <w:sz w:val="20"/>
+                <w:szCs w:val="20"/>
+                <w:highlight w:val="yellow"/>
                 <w:lang w:val="en-US"/>
               </w:rPr>
               <w:t>delete</w:t>
@@ -940,6 +967,7 @@
                 <w:spacing w:val="-15"/>
                 <w:sz w:val="20"/>
                 <w:szCs w:val="20"/>
+                <w:highlight w:val="yellow"/>
                 <w:lang w:val="en-US"/>
               </w:rPr>
               <w:t>list</w:t>
@@ -1074,16 +1102,18 @@
                 <w:spacing w:val="-15"/>
                 <w:sz w:val="20"/>
                 <w:szCs w:val="20"/>
-                <w:lang w:val="en-US"/>
-              </w:rPr>
-            </w:pPr>
-            <w:r>
-              <w:rPr>
-                <w:rFonts w:cs="Helvetica"/>
-                <w:color w:val="4D4D4D"/>
-                <w:spacing w:val="-15"/>
-                <w:sz w:val="20"/>
-                <w:szCs w:val="20"/>
+                <w:highlight w:val="yellow"/>
+                <w:lang w:val="en-US"/>
+              </w:rPr>
+            </w:pPr>
+            <w:r>
+              <w:rPr>
+                <w:rFonts w:cs="Helvetica"/>
+                <w:color w:val="4D4D4D"/>
+                <w:spacing w:val="-15"/>
+                <w:sz w:val="20"/>
+                <w:szCs w:val="20"/>
+                <w:highlight w:val="yellow"/>
                 <w:lang w:val="en-US"/>
               </w:rPr>
               <w:t>add</w:t>
@@ -1099,16 +1129,18 @@
                 <w:spacing w:val="-15"/>
                 <w:sz w:val="20"/>
                 <w:szCs w:val="20"/>
-                <w:lang w:val="en-US"/>
-              </w:rPr>
-            </w:pPr>
-            <w:r>
-              <w:rPr>
-                <w:rFonts w:cs="Helvetica"/>
-                <w:color w:val="4D4D4D"/>
-                <w:spacing w:val="-15"/>
-                <w:sz w:val="20"/>
-                <w:szCs w:val="20"/>
+                <w:highlight w:val="yellow"/>
+                <w:lang w:val="en-US"/>
+              </w:rPr>
+            </w:pPr>
+            <w:r>
+              <w:rPr>
+                <w:rFonts w:cs="Helvetica"/>
+                <w:color w:val="4D4D4D"/>
+                <w:spacing w:val="-15"/>
+                <w:sz w:val="20"/>
+                <w:szCs w:val="20"/>
+                <w:highlight w:val="yellow"/>
                 <w:lang w:val="en-US"/>
               </w:rPr>
               <w:t>edit</w:t>
@@ -1124,16 +1156,18 @@
                 <w:spacing w:val="-15"/>
                 <w:sz w:val="20"/>
                 <w:szCs w:val="20"/>
-                <w:lang w:val="en-US"/>
-              </w:rPr>
-            </w:pPr>
-            <w:r>
-              <w:rPr>
-                <w:rFonts w:cs="Helvetica"/>
-                <w:color w:val="4D4D4D"/>
-                <w:spacing w:val="-15"/>
-                <w:sz w:val="20"/>
-                <w:szCs w:val="20"/>
+                <w:highlight w:val="yellow"/>
+                <w:lang w:val="en-US"/>
+              </w:rPr>
+            </w:pPr>
+            <w:r>
+              <w:rPr>
+                <w:rFonts w:cs="Helvetica"/>
+                <w:color w:val="4D4D4D"/>
+                <w:spacing w:val="-15"/>
+                <w:sz w:val="20"/>
+                <w:szCs w:val="20"/>
+                <w:highlight w:val="yellow"/>
                 <w:lang w:val="en-US"/>
               </w:rPr>
               <w:t>delete</w:t>
@@ -1159,6 +1193,7 @@
                 <w:spacing w:val="-15"/>
                 <w:sz w:val="20"/>
                 <w:szCs w:val="20"/>
+                <w:highlight w:val="yellow"/>
                 <w:lang w:val="en-US"/>
               </w:rPr>
               <w:t>list</w:t>
@@ -1370,6 +1405,8 @@
             </w:r>
           </w:p>
         </w:tc>
+        <w:bookmarkStart w:id="0" w:name="_GoBack"/>
+        <w:bookmarkEnd w:id="0"/>
       </w:tr>
       <w:tr>
         <w:tc>
@@ -1995,16 +2032,18 @@
                 <w:spacing w:val="-15"/>
                 <w:sz w:val="20"/>
                 <w:szCs w:val="20"/>
-                <w:lang w:val="en-US"/>
-              </w:rPr>
-            </w:pPr>
-            <w:r>
-              <w:rPr>
-                <w:rFonts w:cs="Helvetica"/>
-                <w:color w:val="4D4D4D"/>
-                <w:spacing w:val="-15"/>
-                <w:sz w:val="20"/>
-                <w:szCs w:val="20"/>
+                <w:highlight w:val="yellow"/>
+                <w:lang w:val="en-US"/>
+              </w:rPr>
+            </w:pPr>
+            <w:r>
+              <w:rPr>
+                <w:rFonts w:cs="Helvetica"/>
+                <w:color w:val="4D4D4D"/>
+                <w:spacing w:val="-15"/>
+                <w:sz w:val="20"/>
+                <w:szCs w:val="20"/>
+                <w:highlight w:val="yellow"/>
                 <w:lang w:val="en-US"/>
               </w:rPr>
               <w:t>add</w:t>
@@ -2019,16 +2058,18 @@
                 <w:spacing w:val="-15"/>
                 <w:sz w:val="20"/>
                 <w:szCs w:val="20"/>
-                <w:lang w:val="en-US"/>
-              </w:rPr>
-            </w:pPr>
-            <w:r>
-              <w:rPr>
-                <w:rFonts w:cs="Helvetica"/>
-                <w:color w:val="4D4D4D"/>
-                <w:spacing w:val="-15"/>
-                <w:sz w:val="20"/>
-                <w:szCs w:val="20"/>
+                <w:highlight w:val="yellow"/>
+                <w:lang w:val="en-US"/>
+              </w:rPr>
+            </w:pPr>
+            <w:r>
+              <w:rPr>
+                <w:rFonts w:cs="Helvetica"/>
+                <w:color w:val="4D4D4D"/>
+                <w:spacing w:val="-15"/>
+                <w:sz w:val="20"/>
+                <w:szCs w:val="20"/>
+                <w:highlight w:val="yellow"/>
                 <w:lang w:val="en-US"/>
               </w:rPr>
               <w:t>edit</w:t>
@@ -2043,15 +2084,17 @@
                 <w:spacing w:val="-15"/>
                 <w:sz w:val="20"/>
                 <w:szCs w:val="20"/>
-              </w:rPr>
-            </w:pPr>
-            <w:r>
-              <w:rPr>
-                <w:rFonts w:cs="Helvetica"/>
-                <w:color w:val="4D4D4D"/>
-                <w:spacing w:val="-15"/>
-                <w:sz w:val="20"/>
-                <w:szCs w:val="20"/>
+                <w:highlight w:val="yellow"/>
+              </w:rPr>
+            </w:pPr>
+            <w:r>
+              <w:rPr>
+                <w:rFonts w:cs="Helvetica"/>
+                <w:color w:val="4D4D4D"/>
+                <w:spacing w:val="-15"/>
+                <w:sz w:val="20"/>
+                <w:szCs w:val="20"/>
+                <w:highlight w:val="yellow"/>
                 <w:lang w:val="en-US"/>
               </w:rPr>
               <w:t>delete</w:t>
@@ -2076,6 +2119,7 @@
                 <w:spacing w:val="-15"/>
                 <w:sz w:val="20"/>
                 <w:szCs w:val="20"/>
+                <w:highlight w:val="yellow"/>
                 <w:lang w:val="en-US"/>
               </w:rPr>
               <w:t>list</w:t>
@@ -2314,8 +2358,6 @@
               </w:rPr>
               <w:t>lecturer</w:t>
             </w:r>
-            <w:bookmarkStart w:id="0" w:name="_GoBack"/>
-            <w:bookmarkEnd w:id="0"/>
           </w:p>
           <w:p>
             <w:pPr>

</xml_diff>

<commit_message>
added dump DB; added REST endpoints for: - Group - Specialty - Department - Discipline - DisciplineType - Classroom - User
</commit_message>
<xml_diff>
--- a/docs/Endpoints table.docx
+++ b/docs/Endpoints table.docx
@@ -228,6 +228,7 @@
                 <w:spacing w:val="-15"/>
                 <w:sz w:val="20"/>
                 <w:szCs w:val="20"/>
+                <w:highlight w:val="green"/>
                 <w:lang w:val="en-US"/>
               </w:rPr>
               <w:t>user</w:t>
@@ -280,18 +281,18 @@
                 <w:spacing w:val="-15"/>
                 <w:sz w:val="20"/>
                 <w:szCs w:val="20"/>
-                <w:highlight w:val="yellow"/>
-                <w:lang w:val="en-US"/>
-              </w:rPr>
-            </w:pPr>
-            <w:r>
-              <w:rPr>
-                <w:rFonts w:cs="Helvetica"/>
-                <w:color w:val="4D4D4D"/>
-                <w:spacing w:val="-15"/>
-                <w:sz w:val="20"/>
-                <w:szCs w:val="20"/>
-                <w:highlight w:val="yellow"/>
+                <w:highlight w:val="green"/>
+                <w:lang w:val="en-US"/>
+              </w:rPr>
+            </w:pPr>
+            <w:r>
+              <w:rPr>
+                <w:rFonts w:cs="Helvetica"/>
+                <w:color w:val="4D4D4D"/>
+                <w:spacing w:val="-15"/>
+                <w:sz w:val="20"/>
+                <w:szCs w:val="20"/>
+                <w:highlight w:val="green"/>
                 <w:lang w:val="en-US"/>
               </w:rPr>
               <w:t>add</w:t>
@@ -307,18 +308,18 @@
                 <w:spacing w:val="-15"/>
                 <w:sz w:val="20"/>
                 <w:szCs w:val="20"/>
-                <w:highlight w:val="yellow"/>
-                <w:lang w:val="en-US"/>
-              </w:rPr>
-            </w:pPr>
-            <w:r>
-              <w:rPr>
-                <w:rFonts w:cs="Helvetica"/>
-                <w:color w:val="4D4D4D"/>
-                <w:spacing w:val="-15"/>
-                <w:sz w:val="20"/>
-                <w:szCs w:val="20"/>
-                <w:highlight w:val="yellow"/>
+                <w:highlight w:val="green"/>
+                <w:lang w:val="en-US"/>
+              </w:rPr>
+            </w:pPr>
+            <w:r>
+              <w:rPr>
+                <w:rFonts w:cs="Helvetica"/>
+                <w:color w:val="4D4D4D"/>
+                <w:spacing w:val="-15"/>
+                <w:sz w:val="20"/>
+                <w:szCs w:val="20"/>
+                <w:highlight w:val="green"/>
                 <w:lang w:val="en-US"/>
               </w:rPr>
               <w:t>edit</w:t>
@@ -334,17 +335,17 @@
                 <w:spacing w:val="-15"/>
                 <w:sz w:val="20"/>
                 <w:szCs w:val="20"/>
-                <w:highlight w:val="yellow"/>
-              </w:rPr>
-            </w:pPr>
-            <w:r>
-              <w:rPr>
-                <w:rFonts w:cs="Helvetica"/>
-                <w:color w:val="4D4D4D"/>
-                <w:spacing w:val="-15"/>
-                <w:sz w:val="20"/>
-                <w:szCs w:val="20"/>
-                <w:highlight w:val="yellow"/>
+                <w:highlight w:val="green"/>
+              </w:rPr>
+            </w:pPr>
+            <w:r>
+              <w:rPr>
+                <w:rFonts w:cs="Helvetica"/>
+                <w:color w:val="4D4D4D"/>
+                <w:spacing w:val="-15"/>
+                <w:sz w:val="20"/>
+                <w:szCs w:val="20"/>
+                <w:highlight w:val="green"/>
                 <w:lang w:val="en-US"/>
               </w:rPr>
               <w:t>delete</w:t>
@@ -371,7 +372,7 @@
                 <w:spacing w:val="-15"/>
                 <w:sz w:val="20"/>
                 <w:szCs w:val="20"/>
-                <w:highlight w:val="yellow"/>
+                <w:highlight w:val="green"/>
                 <w:lang w:val="en-US"/>
               </w:rPr>
               <w:t>list</w:t>
@@ -405,6 +406,7 @@
                 <w:spacing w:val="-15"/>
                 <w:sz w:val="20"/>
                 <w:szCs w:val="20"/>
+                <w:highlight w:val="green"/>
                 <w:lang w:val="en-US"/>
               </w:rPr>
               <w:t>discipline</w:t>
@@ -436,6 +438,7 @@
                 <w:spacing w:val="-15"/>
                 <w:sz w:val="20"/>
                 <w:szCs w:val="20"/>
+                <w:highlight w:val="green"/>
                 <w:lang w:val="en-US"/>
               </w:rPr>
               <w:t>disciplineType</w:t>
@@ -457,18 +460,18 @@
                 <w:spacing w:val="-15"/>
                 <w:sz w:val="20"/>
                 <w:szCs w:val="20"/>
-                <w:highlight w:val="yellow"/>
-                <w:lang w:val="en-US"/>
-              </w:rPr>
-            </w:pPr>
-            <w:r>
-              <w:rPr>
-                <w:rFonts w:cs="Helvetica"/>
-                <w:color w:val="4D4D4D"/>
-                <w:spacing w:val="-15"/>
-                <w:sz w:val="20"/>
-                <w:szCs w:val="20"/>
-                <w:highlight w:val="yellow"/>
+                <w:highlight w:val="green"/>
+                <w:lang w:val="en-US"/>
+              </w:rPr>
+            </w:pPr>
+            <w:r>
+              <w:rPr>
+                <w:rFonts w:cs="Helvetica"/>
+                <w:color w:val="4D4D4D"/>
+                <w:spacing w:val="-15"/>
+                <w:sz w:val="20"/>
+                <w:szCs w:val="20"/>
+                <w:highlight w:val="green"/>
                 <w:lang w:val="en-US"/>
               </w:rPr>
               <w:t>add</w:t>
@@ -483,18 +486,18 @@
                 <w:spacing w:val="-15"/>
                 <w:sz w:val="20"/>
                 <w:szCs w:val="20"/>
-                <w:highlight w:val="yellow"/>
-                <w:lang w:val="en-US"/>
-              </w:rPr>
-            </w:pPr>
-            <w:r>
-              <w:rPr>
-                <w:rFonts w:cs="Helvetica"/>
-                <w:color w:val="4D4D4D"/>
-                <w:spacing w:val="-15"/>
-                <w:sz w:val="20"/>
-                <w:szCs w:val="20"/>
-                <w:highlight w:val="yellow"/>
+                <w:highlight w:val="green"/>
+                <w:lang w:val="en-US"/>
+              </w:rPr>
+            </w:pPr>
+            <w:r>
+              <w:rPr>
+                <w:rFonts w:cs="Helvetica"/>
+                <w:color w:val="4D4D4D"/>
+                <w:spacing w:val="-15"/>
+                <w:sz w:val="20"/>
+                <w:szCs w:val="20"/>
+                <w:highlight w:val="green"/>
                 <w:lang w:val="en-US"/>
               </w:rPr>
               <w:t>edit</w:t>
@@ -509,17 +512,17 @@
                 <w:spacing w:val="-15"/>
                 <w:sz w:val="20"/>
                 <w:szCs w:val="20"/>
-                <w:highlight w:val="yellow"/>
-              </w:rPr>
-            </w:pPr>
-            <w:r>
-              <w:rPr>
-                <w:rFonts w:cs="Helvetica"/>
-                <w:color w:val="4D4D4D"/>
-                <w:spacing w:val="-15"/>
-                <w:sz w:val="20"/>
-                <w:szCs w:val="20"/>
-                <w:highlight w:val="yellow"/>
+                <w:highlight w:val="green"/>
+              </w:rPr>
+            </w:pPr>
+            <w:r>
+              <w:rPr>
+                <w:rFonts w:cs="Helvetica"/>
+                <w:color w:val="4D4D4D"/>
+                <w:spacing w:val="-15"/>
+                <w:sz w:val="20"/>
+                <w:szCs w:val="20"/>
+                <w:highlight w:val="green"/>
                 <w:lang w:val="en-US"/>
               </w:rPr>
               <w:t>delete</w:t>
@@ -544,7 +547,7 @@
                 <w:spacing w:val="-15"/>
                 <w:sz w:val="20"/>
                 <w:szCs w:val="20"/>
-                <w:highlight w:val="yellow"/>
+                <w:highlight w:val="green"/>
                 <w:lang w:val="en-US"/>
               </w:rPr>
               <w:t>list</w:t>
@@ -578,6 +581,7 @@
                 <w:spacing w:val="-15"/>
                 <w:sz w:val="20"/>
                 <w:szCs w:val="20"/>
+                <w:highlight w:val="green"/>
                 <w:lang w:val="en-US"/>
               </w:rPr>
               <w:t>student</w:t>
@@ -840,6 +844,7 @@
                 <w:spacing w:val="-15"/>
                 <w:sz w:val="20"/>
                 <w:szCs w:val="20"/>
+                <w:highlight w:val="green"/>
                 <w:lang w:val="en-US"/>
               </w:rPr>
               <w:t>disciplineType</w:t>
@@ -863,6 +868,8 @@
                 <w:lang w:val="en-US"/>
               </w:rPr>
             </w:pPr>
+            <w:bookmarkStart w:id="0" w:name="_GoBack"/>
+            <w:bookmarkEnd w:id="0"/>
           </w:p>
         </w:tc>
         <w:tc>
@@ -880,18 +887,18 @@
                 <w:spacing w:val="-15"/>
                 <w:sz w:val="20"/>
                 <w:szCs w:val="20"/>
-                <w:highlight w:val="yellow"/>
-                <w:lang w:val="en-US"/>
-              </w:rPr>
-            </w:pPr>
-            <w:r>
-              <w:rPr>
-                <w:rFonts w:cs="Helvetica"/>
-                <w:color w:val="4D4D4D"/>
-                <w:spacing w:val="-15"/>
-                <w:sz w:val="20"/>
-                <w:szCs w:val="20"/>
-                <w:highlight w:val="yellow"/>
+                <w:highlight w:val="green"/>
+                <w:lang w:val="en-US"/>
+              </w:rPr>
+            </w:pPr>
+            <w:r>
+              <w:rPr>
+                <w:rFonts w:cs="Helvetica"/>
+                <w:color w:val="4D4D4D"/>
+                <w:spacing w:val="-15"/>
+                <w:sz w:val="20"/>
+                <w:szCs w:val="20"/>
+                <w:highlight w:val="green"/>
                 <w:lang w:val="en-US"/>
               </w:rPr>
               <w:t>add</w:t>
@@ -906,18 +913,18 @@
                 <w:spacing w:val="-15"/>
                 <w:sz w:val="20"/>
                 <w:szCs w:val="20"/>
-                <w:highlight w:val="yellow"/>
-                <w:lang w:val="en-US"/>
-              </w:rPr>
-            </w:pPr>
-            <w:r>
-              <w:rPr>
-                <w:rFonts w:cs="Helvetica"/>
-                <w:color w:val="4D4D4D"/>
-                <w:spacing w:val="-15"/>
-                <w:sz w:val="20"/>
-                <w:szCs w:val="20"/>
-                <w:highlight w:val="yellow"/>
+                <w:highlight w:val="green"/>
+                <w:lang w:val="en-US"/>
+              </w:rPr>
+            </w:pPr>
+            <w:r>
+              <w:rPr>
+                <w:rFonts w:cs="Helvetica"/>
+                <w:color w:val="4D4D4D"/>
+                <w:spacing w:val="-15"/>
+                <w:sz w:val="20"/>
+                <w:szCs w:val="20"/>
+                <w:highlight w:val="green"/>
                 <w:lang w:val="en-US"/>
               </w:rPr>
               <w:t>edit</w:t>
@@ -932,17 +939,17 @@
                 <w:spacing w:val="-15"/>
                 <w:sz w:val="20"/>
                 <w:szCs w:val="20"/>
-                <w:highlight w:val="yellow"/>
-              </w:rPr>
-            </w:pPr>
-            <w:r>
-              <w:rPr>
-                <w:rFonts w:cs="Helvetica"/>
-                <w:color w:val="4D4D4D"/>
-                <w:spacing w:val="-15"/>
-                <w:sz w:val="20"/>
-                <w:szCs w:val="20"/>
-                <w:highlight w:val="yellow"/>
+                <w:highlight w:val="green"/>
+              </w:rPr>
+            </w:pPr>
+            <w:r>
+              <w:rPr>
+                <w:rFonts w:cs="Helvetica"/>
+                <w:color w:val="4D4D4D"/>
+                <w:spacing w:val="-15"/>
+                <w:sz w:val="20"/>
+                <w:szCs w:val="20"/>
+                <w:highlight w:val="green"/>
                 <w:lang w:val="en-US"/>
               </w:rPr>
               <w:t>delete</w:t>
@@ -967,7 +974,7 @@
                 <w:spacing w:val="-15"/>
                 <w:sz w:val="20"/>
                 <w:szCs w:val="20"/>
-                <w:highlight w:val="yellow"/>
+                <w:highlight w:val="green"/>
                 <w:lang w:val="en-US"/>
               </w:rPr>
               <w:t>list</w:t>
@@ -1405,8 +1412,6 @@
             </w:r>
           </w:p>
         </w:tc>
-        <w:bookmarkStart w:id="0" w:name="_GoBack"/>
-        <w:bookmarkEnd w:id="0"/>
       </w:tr>
       <w:tr>
         <w:tc>
@@ -1434,6 +1439,7 @@
                 <w:spacing w:val="-15"/>
                 <w:sz w:val="20"/>
                 <w:szCs w:val="20"/>
+                <w:highlight w:val="green"/>
                 <w:lang w:val="en-US"/>
               </w:rPr>
               <w:t>group</w:t>
@@ -1455,16 +1461,18 @@
                 <w:spacing w:val="-15"/>
                 <w:sz w:val="20"/>
                 <w:szCs w:val="20"/>
-                <w:lang w:val="en-US"/>
-              </w:rPr>
-            </w:pPr>
-            <w:r>
-              <w:rPr>
-                <w:rFonts w:cs="Helvetica"/>
-                <w:color w:val="4D4D4D"/>
-                <w:spacing w:val="-15"/>
-                <w:sz w:val="20"/>
-                <w:szCs w:val="20"/>
+                <w:highlight w:val="green"/>
+                <w:lang w:val="en-US"/>
+              </w:rPr>
+            </w:pPr>
+            <w:r>
+              <w:rPr>
+                <w:rFonts w:cs="Helvetica"/>
+                <w:color w:val="4D4D4D"/>
+                <w:spacing w:val="-15"/>
+                <w:sz w:val="20"/>
+                <w:szCs w:val="20"/>
+                <w:highlight w:val="green"/>
                 <w:lang w:val="en-US"/>
               </w:rPr>
               <w:t>specialty</w:t>
@@ -1490,6 +1498,7 @@
                 <w:spacing w:val="-15"/>
                 <w:sz w:val="20"/>
                 <w:szCs w:val="20"/>
+                <w:highlight w:val="green"/>
                 <w:lang w:val="en-US"/>
               </w:rPr>
               <w:t>students</w:t>
@@ -1521,6 +1530,7 @@
                 <w:spacing w:val="-15"/>
                 <w:sz w:val="20"/>
                 <w:szCs w:val="20"/>
+                <w:highlight w:val="green"/>
                 <w:lang w:val="en-US"/>
               </w:rPr>
               <w:t>add</w:t>
@@ -1536,16 +1546,18 @@
                 <w:spacing w:val="-15"/>
                 <w:sz w:val="20"/>
                 <w:szCs w:val="20"/>
-                <w:lang w:val="en-US"/>
-              </w:rPr>
-            </w:pPr>
-            <w:r>
-              <w:rPr>
-                <w:rFonts w:cs="Helvetica"/>
-                <w:color w:val="4D4D4D"/>
-                <w:spacing w:val="-15"/>
-                <w:sz w:val="20"/>
-                <w:szCs w:val="20"/>
+                <w:highlight w:val="green"/>
+                <w:lang w:val="en-US"/>
+              </w:rPr>
+            </w:pPr>
+            <w:r>
+              <w:rPr>
+                <w:rFonts w:cs="Helvetica"/>
+                <w:color w:val="4D4D4D"/>
+                <w:spacing w:val="-15"/>
+                <w:sz w:val="20"/>
+                <w:szCs w:val="20"/>
+                <w:highlight w:val="green"/>
                 <w:lang w:val="en-US"/>
               </w:rPr>
               <w:t>edit</w:t>
@@ -1571,6 +1583,7 @@
                 <w:spacing w:val="-15"/>
                 <w:sz w:val="20"/>
                 <w:szCs w:val="20"/>
+                <w:highlight w:val="green"/>
                 <w:lang w:val="en-US"/>
               </w:rPr>
               <w:t>delete</w:t>
@@ -1597,6 +1610,7 @@
                 <w:spacing w:val="-15"/>
                 <w:sz w:val="20"/>
                 <w:szCs w:val="20"/>
+                <w:highlight w:val="green"/>
                 <w:lang w:val="en-US"/>
               </w:rPr>
               <w:t>list</w:t>
@@ -1821,6 +1835,7 @@
                 <w:spacing w:val="-15"/>
                 <w:sz w:val="20"/>
                 <w:szCs w:val="20"/>
+                <w:highlight w:val="green"/>
                 <w:lang w:val="en-US"/>
               </w:rPr>
               <w:t>specialty</w:t>
@@ -1835,23 +1850,24 @@
           <w:p>
             <w:pPr>
               <w:spacing w:before="120" w:after="120"/>
-              <w:ind w:left="176"/>
-              <w:rPr>
-                <w:rFonts w:cs="Helvetica"/>
-                <w:color w:val="4D4D4D"/>
-                <w:spacing w:val="-15"/>
-                <w:sz w:val="20"/>
-                <w:szCs w:val="20"/>
-                <w:lang w:val="en-US"/>
-              </w:rPr>
-            </w:pPr>
-            <w:r>
-              <w:rPr>
-                <w:rFonts w:cs="Helvetica"/>
-                <w:color w:val="4D4D4D"/>
-                <w:spacing w:val="-15"/>
-                <w:sz w:val="20"/>
-                <w:szCs w:val="20"/>
+              <w:ind w:left="142"/>
+              <w:rPr>
+                <w:rFonts w:cs="Helvetica"/>
+                <w:color w:val="4D4D4D"/>
+                <w:spacing w:val="-15"/>
+                <w:sz w:val="20"/>
+                <w:szCs w:val="20"/>
+                <w:lang w:val="en-US"/>
+              </w:rPr>
+            </w:pPr>
+            <w:r>
+              <w:rPr>
+                <w:rFonts w:cstheme="minorHAnsi"/>
+                <w:color w:val="4D4D4D"/>
+                <w:spacing w:val="-15"/>
+                <w:sz w:val="20"/>
+                <w:szCs w:val="20"/>
+                <w:highlight w:val="green"/>
                 <w:lang w:val="en-US"/>
               </w:rPr>
               <w:t>groups</w:t>
@@ -1883,6 +1899,7 @@
                 <w:spacing w:val="-15"/>
                 <w:sz w:val="20"/>
                 <w:szCs w:val="20"/>
+                <w:highlight w:val="green"/>
                 <w:lang w:val="en-US"/>
               </w:rPr>
               <w:t>add</w:t>
@@ -1898,16 +1915,18 @@
                 <w:spacing w:val="-15"/>
                 <w:sz w:val="20"/>
                 <w:szCs w:val="20"/>
-                <w:lang w:val="en-US"/>
-              </w:rPr>
-            </w:pPr>
-            <w:r>
-              <w:rPr>
-                <w:rFonts w:cs="Helvetica"/>
-                <w:color w:val="4D4D4D"/>
-                <w:spacing w:val="-15"/>
-                <w:sz w:val="20"/>
-                <w:szCs w:val="20"/>
+                <w:highlight w:val="green"/>
+                <w:lang w:val="en-US"/>
+              </w:rPr>
+            </w:pPr>
+            <w:r>
+              <w:rPr>
+                <w:rFonts w:cs="Helvetica"/>
+                <w:color w:val="4D4D4D"/>
+                <w:spacing w:val="-15"/>
+                <w:sz w:val="20"/>
+                <w:szCs w:val="20"/>
+                <w:highlight w:val="green"/>
                 <w:lang w:val="en-US"/>
               </w:rPr>
               <w:t>edit</w:t>
@@ -1923,15 +1942,17 @@
                 <w:spacing w:val="-15"/>
                 <w:sz w:val="20"/>
                 <w:szCs w:val="20"/>
-              </w:rPr>
-            </w:pPr>
-            <w:r>
-              <w:rPr>
-                <w:rFonts w:cs="Helvetica"/>
-                <w:color w:val="4D4D4D"/>
-                <w:spacing w:val="-15"/>
-                <w:sz w:val="20"/>
-                <w:szCs w:val="20"/>
+                <w:highlight w:val="green"/>
+              </w:rPr>
+            </w:pPr>
+            <w:r>
+              <w:rPr>
+                <w:rFonts w:cs="Helvetica"/>
+                <w:color w:val="4D4D4D"/>
+                <w:spacing w:val="-15"/>
+                <w:sz w:val="20"/>
+                <w:szCs w:val="20"/>
+                <w:highlight w:val="green"/>
                 <w:lang w:val="en-US"/>
               </w:rPr>
               <w:t>delete</w:t>
@@ -1958,6 +1979,7 @@
                 <w:spacing w:val="-15"/>
                 <w:sz w:val="20"/>
                 <w:szCs w:val="20"/>
+                <w:highlight w:val="green"/>
                 <w:lang w:val="en-US"/>
               </w:rPr>
               <w:t>list</w:t>
@@ -1991,6 +2013,7 @@
                 <w:spacing w:val="-15"/>
                 <w:sz w:val="20"/>
                 <w:szCs w:val="20"/>
+                <w:highlight w:val="green"/>
                 <w:lang w:val="en-US"/>
               </w:rPr>
               <w:t>classroom</w:t>
@@ -2032,18 +2055,18 @@
                 <w:spacing w:val="-15"/>
                 <w:sz w:val="20"/>
                 <w:szCs w:val="20"/>
-                <w:highlight w:val="yellow"/>
-                <w:lang w:val="en-US"/>
-              </w:rPr>
-            </w:pPr>
-            <w:r>
-              <w:rPr>
-                <w:rFonts w:cs="Helvetica"/>
-                <w:color w:val="4D4D4D"/>
-                <w:spacing w:val="-15"/>
-                <w:sz w:val="20"/>
-                <w:szCs w:val="20"/>
-                <w:highlight w:val="yellow"/>
+                <w:highlight w:val="green"/>
+                <w:lang w:val="en-US"/>
+              </w:rPr>
+            </w:pPr>
+            <w:r>
+              <w:rPr>
+                <w:rFonts w:cs="Helvetica"/>
+                <w:color w:val="4D4D4D"/>
+                <w:spacing w:val="-15"/>
+                <w:sz w:val="20"/>
+                <w:szCs w:val="20"/>
+                <w:highlight w:val="green"/>
                 <w:lang w:val="en-US"/>
               </w:rPr>
               <w:t>add</w:t>
@@ -2058,18 +2081,18 @@
                 <w:spacing w:val="-15"/>
                 <w:sz w:val="20"/>
                 <w:szCs w:val="20"/>
-                <w:highlight w:val="yellow"/>
-                <w:lang w:val="en-US"/>
-              </w:rPr>
-            </w:pPr>
-            <w:r>
-              <w:rPr>
-                <w:rFonts w:cs="Helvetica"/>
-                <w:color w:val="4D4D4D"/>
-                <w:spacing w:val="-15"/>
-                <w:sz w:val="20"/>
-                <w:szCs w:val="20"/>
-                <w:highlight w:val="yellow"/>
+                <w:highlight w:val="green"/>
+                <w:lang w:val="en-US"/>
+              </w:rPr>
+            </w:pPr>
+            <w:r>
+              <w:rPr>
+                <w:rFonts w:cs="Helvetica"/>
+                <w:color w:val="4D4D4D"/>
+                <w:spacing w:val="-15"/>
+                <w:sz w:val="20"/>
+                <w:szCs w:val="20"/>
+                <w:highlight w:val="green"/>
                 <w:lang w:val="en-US"/>
               </w:rPr>
               <w:t>edit</w:t>
@@ -2084,17 +2107,17 @@
                 <w:spacing w:val="-15"/>
                 <w:sz w:val="20"/>
                 <w:szCs w:val="20"/>
-                <w:highlight w:val="yellow"/>
-              </w:rPr>
-            </w:pPr>
-            <w:r>
-              <w:rPr>
-                <w:rFonts w:cs="Helvetica"/>
-                <w:color w:val="4D4D4D"/>
-                <w:spacing w:val="-15"/>
-                <w:sz w:val="20"/>
-                <w:szCs w:val="20"/>
-                <w:highlight w:val="yellow"/>
+                <w:highlight w:val="green"/>
+              </w:rPr>
+            </w:pPr>
+            <w:r>
+              <w:rPr>
+                <w:rFonts w:cs="Helvetica"/>
+                <w:color w:val="4D4D4D"/>
+                <w:spacing w:val="-15"/>
+                <w:sz w:val="20"/>
+                <w:szCs w:val="20"/>
+                <w:highlight w:val="green"/>
                 <w:lang w:val="en-US"/>
               </w:rPr>
               <w:t>delete</w:t>
@@ -2119,7 +2142,7 @@
                 <w:spacing w:val="-15"/>
                 <w:sz w:val="20"/>
                 <w:szCs w:val="20"/>
-                <w:highlight w:val="yellow"/>
+                <w:highlight w:val="green"/>
                 <w:lang w:val="en-US"/>
               </w:rPr>
               <w:t>list</w:t>
@@ -2153,6 +2176,7 @@
                 <w:spacing w:val="-15"/>
                 <w:sz w:val="20"/>
                 <w:szCs w:val="20"/>
+                <w:highlight w:val="green"/>
                 <w:lang w:val="en-US"/>
               </w:rPr>
               <w:t>department</w:t>
@@ -2184,6 +2208,7 @@
                 <w:spacing w:val="-15"/>
                 <w:sz w:val="20"/>
                 <w:szCs w:val="20"/>
+                <w:highlight w:val="green"/>
                 <w:lang w:val="en-US"/>
               </w:rPr>
               <w:t>lecturers</w:t>
@@ -2205,16 +2230,18 @@
                 <w:spacing w:val="-15"/>
                 <w:sz w:val="20"/>
                 <w:szCs w:val="20"/>
-                <w:lang w:val="en-US"/>
-              </w:rPr>
-            </w:pPr>
-            <w:r>
-              <w:rPr>
-                <w:rFonts w:cs="Helvetica"/>
-                <w:color w:val="4D4D4D"/>
-                <w:spacing w:val="-15"/>
-                <w:sz w:val="20"/>
-                <w:szCs w:val="20"/>
+                <w:highlight w:val="green"/>
+                <w:lang w:val="en-US"/>
+              </w:rPr>
+            </w:pPr>
+            <w:r>
+              <w:rPr>
+                <w:rFonts w:cs="Helvetica"/>
+                <w:color w:val="4D4D4D"/>
+                <w:spacing w:val="-15"/>
+                <w:sz w:val="20"/>
+                <w:szCs w:val="20"/>
+                <w:highlight w:val="green"/>
                 <w:lang w:val="en-US"/>
               </w:rPr>
               <w:t>add</w:t>
@@ -2230,16 +2257,18 @@
                 <w:spacing w:val="-15"/>
                 <w:sz w:val="20"/>
                 <w:szCs w:val="20"/>
-                <w:lang w:val="en-US"/>
-              </w:rPr>
-            </w:pPr>
-            <w:r>
-              <w:rPr>
-                <w:rFonts w:cs="Helvetica"/>
-                <w:color w:val="4D4D4D"/>
-                <w:spacing w:val="-15"/>
-                <w:sz w:val="20"/>
-                <w:szCs w:val="20"/>
+                <w:highlight w:val="green"/>
+                <w:lang w:val="en-US"/>
+              </w:rPr>
+            </w:pPr>
+            <w:r>
+              <w:rPr>
+                <w:rFonts w:cs="Helvetica"/>
+                <w:color w:val="4D4D4D"/>
+                <w:spacing w:val="-15"/>
+                <w:sz w:val="20"/>
+                <w:szCs w:val="20"/>
+                <w:highlight w:val="green"/>
                 <w:lang w:val="en-US"/>
               </w:rPr>
               <w:t>edit</w:t>
@@ -2255,15 +2284,17 @@
                 <w:spacing w:val="-15"/>
                 <w:sz w:val="20"/>
                 <w:szCs w:val="20"/>
-              </w:rPr>
-            </w:pPr>
-            <w:r>
-              <w:rPr>
-                <w:rFonts w:cs="Helvetica"/>
-                <w:color w:val="4D4D4D"/>
-                <w:spacing w:val="-15"/>
-                <w:sz w:val="20"/>
-                <w:szCs w:val="20"/>
+                <w:highlight w:val="green"/>
+              </w:rPr>
+            </w:pPr>
+            <w:r>
+              <w:rPr>
+                <w:rFonts w:cs="Helvetica"/>
+                <w:color w:val="4D4D4D"/>
+                <w:spacing w:val="-15"/>
+                <w:sz w:val="20"/>
+                <w:szCs w:val="20"/>
+                <w:highlight w:val="green"/>
                 <w:lang w:val="en-US"/>
               </w:rPr>
               <w:t>delete</w:t>
@@ -2290,6 +2321,7 @@
                 <w:spacing w:val="-15"/>
                 <w:sz w:val="20"/>
                 <w:szCs w:val="20"/>
+                <w:highlight w:val="green"/>
                 <w:lang w:val="en-US"/>
               </w:rPr>
               <w:t>list</w:t>

</xml_diff>

<commit_message>
added REST endpoints for: - Student - Lecturer - DisciplineTime
added User field authorities;
improved login endpoint: now it returned all information about logined user;
</commit_message>
<xml_diff>
--- a/docs/Endpoints table.docx
+++ b/docs/Endpoints table.docx
@@ -4,7 +4,7 @@
   <w:body>
     <w:tbl>
       <w:tblPr>
-        <w:tblStyle w:val="-3"/>
+        <w:tblStyle w:val="LightGrid-Accent3"/>
         <w:tblW w:w="10740" w:type="dxa"/>
         <w:tblLayout w:type="fixed"/>
         <w:tblLook w:val="02A0" w:firstRow="1" w:lastRow="0" w:firstColumn="1" w:lastColumn="0" w:noHBand="1" w:noVBand="0"/>
@@ -612,20 +612,10 @@
                 <w:spacing w:val="-15"/>
                 <w:sz w:val="20"/>
                 <w:szCs w:val="20"/>
-                <w:lang w:val="en-US"/>
-              </w:rPr>
-              <w:t>g</w:t>
-            </w:r>
-            <w:r>
-              <w:rPr>
-                <w:rFonts w:cs="Helvetica"/>
-                <w:color w:val="4D4D4D"/>
-                <w:spacing w:val="-15"/>
-                <w:sz w:val="20"/>
-                <w:szCs w:val="20"/>
-                <w:lang w:val="en-US"/>
-              </w:rPr>
-              <w:t>roup</w:t>
+                <w:highlight w:val="green"/>
+                <w:lang w:val="en-US"/>
+              </w:rPr>
+              <w:t>group</w:t>
             </w:r>
           </w:p>
           <w:p>
@@ -668,18 +658,18 @@
                 <w:spacing w:val="-15"/>
                 <w:sz w:val="20"/>
                 <w:szCs w:val="20"/>
-                <w:highlight w:val="yellow"/>
-                <w:lang w:val="en-US"/>
-              </w:rPr>
-            </w:pPr>
-            <w:r>
-              <w:rPr>
-                <w:rFonts w:cs="Helvetica"/>
-                <w:color w:val="4D4D4D"/>
-                <w:spacing w:val="-15"/>
-                <w:sz w:val="20"/>
-                <w:szCs w:val="20"/>
-                <w:highlight w:val="yellow"/>
+                <w:highlight w:val="green"/>
+                <w:lang w:val="en-US"/>
+              </w:rPr>
+            </w:pPr>
+            <w:r>
+              <w:rPr>
+                <w:rFonts w:cs="Helvetica"/>
+                <w:color w:val="4D4D4D"/>
+                <w:spacing w:val="-15"/>
+                <w:sz w:val="20"/>
+                <w:szCs w:val="20"/>
+                <w:highlight w:val="green"/>
                 <w:lang w:val="en-US"/>
               </w:rPr>
               <w:t>add</w:t>
@@ -695,18 +685,18 @@
                 <w:spacing w:val="-15"/>
                 <w:sz w:val="20"/>
                 <w:szCs w:val="20"/>
-                <w:highlight w:val="yellow"/>
-                <w:lang w:val="en-US"/>
-              </w:rPr>
-            </w:pPr>
-            <w:r>
-              <w:rPr>
-                <w:rFonts w:cs="Helvetica"/>
-                <w:color w:val="4D4D4D"/>
-                <w:spacing w:val="-15"/>
-                <w:sz w:val="20"/>
-                <w:szCs w:val="20"/>
-                <w:highlight w:val="yellow"/>
+                <w:highlight w:val="green"/>
+                <w:lang w:val="en-US"/>
+              </w:rPr>
+            </w:pPr>
+            <w:r>
+              <w:rPr>
+                <w:rFonts w:cs="Helvetica"/>
+                <w:color w:val="4D4D4D"/>
+                <w:spacing w:val="-15"/>
+                <w:sz w:val="20"/>
+                <w:szCs w:val="20"/>
+                <w:highlight w:val="green"/>
                 <w:lang w:val="en-US"/>
               </w:rPr>
               <w:t>edit</w:t>
@@ -722,18 +712,18 @@
                 <w:spacing w:val="-15"/>
                 <w:sz w:val="20"/>
                 <w:szCs w:val="20"/>
-                <w:highlight w:val="yellow"/>
-                <w:lang w:val="en-US"/>
-              </w:rPr>
-            </w:pPr>
-            <w:r>
-              <w:rPr>
-                <w:rFonts w:cs="Helvetica"/>
-                <w:color w:val="4D4D4D"/>
-                <w:spacing w:val="-15"/>
-                <w:sz w:val="20"/>
-                <w:szCs w:val="20"/>
-                <w:highlight w:val="yellow"/>
+                <w:highlight w:val="green"/>
+                <w:lang w:val="en-US"/>
+              </w:rPr>
+            </w:pPr>
+            <w:r>
+              <w:rPr>
+                <w:rFonts w:cs="Helvetica"/>
+                <w:color w:val="4D4D4D"/>
+                <w:spacing w:val="-15"/>
+                <w:sz w:val="20"/>
+                <w:szCs w:val="20"/>
+                <w:highlight w:val="green"/>
                 <w:lang w:val="en-US"/>
               </w:rPr>
               <w:t>delete</w:t>
@@ -759,7 +749,7 @@
                 <w:spacing w:val="-15"/>
                 <w:sz w:val="20"/>
                 <w:szCs w:val="20"/>
-                <w:highlight w:val="yellow"/>
+                <w:highlight w:val="green"/>
                 <w:lang w:val="en-US"/>
               </w:rPr>
               <w:t>list</w:t>
@@ -868,8 +858,6 @@
                 <w:lang w:val="en-US"/>
               </w:rPr>
             </w:pPr>
-            <w:bookmarkStart w:id="0" w:name="_GoBack"/>
-            <w:bookmarkEnd w:id="0"/>
           </w:p>
         </w:tc>
         <w:tc>
@@ -1008,6 +996,7 @@
                 <w:spacing w:val="-15"/>
                 <w:sz w:val="20"/>
                 <w:szCs w:val="20"/>
+                <w:highlight w:val="green"/>
                 <w:lang w:val="en-US"/>
               </w:rPr>
               <w:t>lecturer</w:t>
@@ -1039,20 +1028,10 @@
                 <w:spacing w:val="-15"/>
                 <w:sz w:val="20"/>
                 <w:szCs w:val="20"/>
-                <w:lang w:val="en-US"/>
-              </w:rPr>
-              <w:t>d</w:t>
-            </w:r>
-            <w:r>
-              <w:rPr>
-                <w:rFonts w:cs="Helvetica"/>
-                <w:color w:val="4D4D4D"/>
-                <w:spacing w:val="-15"/>
-                <w:sz w:val="20"/>
-                <w:szCs w:val="20"/>
-                <w:lang w:val="en-US"/>
-              </w:rPr>
-              <w:t>epartment</w:t>
+                <w:highlight w:val="green"/>
+                <w:lang w:val="en-US"/>
+              </w:rPr>
+              <w:t>department</w:t>
             </w:r>
           </w:p>
           <w:p>
@@ -1109,18 +1088,18 @@
                 <w:spacing w:val="-15"/>
                 <w:sz w:val="20"/>
                 <w:szCs w:val="20"/>
-                <w:highlight w:val="yellow"/>
-                <w:lang w:val="en-US"/>
-              </w:rPr>
-            </w:pPr>
-            <w:r>
-              <w:rPr>
-                <w:rFonts w:cs="Helvetica"/>
-                <w:color w:val="4D4D4D"/>
-                <w:spacing w:val="-15"/>
-                <w:sz w:val="20"/>
-                <w:szCs w:val="20"/>
-                <w:highlight w:val="yellow"/>
+                <w:highlight w:val="green"/>
+                <w:lang w:val="en-US"/>
+              </w:rPr>
+            </w:pPr>
+            <w:r>
+              <w:rPr>
+                <w:rFonts w:cs="Helvetica"/>
+                <w:color w:val="4D4D4D"/>
+                <w:spacing w:val="-15"/>
+                <w:sz w:val="20"/>
+                <w:szCs w:val="20"/>
+                <w:highlight w:val="green"/>
                 <w:lang w:val="en-US"/>
               </w:rPr>
               <w:t>add</w:t>
@@ -1136,18 +1115,18 @@
                 <w:spacing w:val="-15"/>
                 <w:sz w:val="20"/>
                 <w:szCs w:val="20"/>
-                <w:highlight w:val="yellow"/>
-                <w:lang w:val="en-US"/>
-              </w:rPr>
-            </w:pPr>
-            <w:r>
-              <w:rPr>
-                <w:rFonts w:cs="Helvetica"/>
-                <w:color w:val="4D4D4D"/>
-                <w:spacing w:val="-15"/>
-                <w:sz w:val="20"/>
-                <w:szCs w:val="20"/>
-                <w:highlight w:val="yellow"/>
+                <w:highlight w:val="green"/>
+                <w:lang w:val="en-US"/>
+              </w:rPr>
+            </w:pPr>
+            <w:r>
+              <w:rPr>
+                <w:rFonts w:cs="Helvetica"/>
+                <w:color w:val="4D4D4D"/>
+                <w:spacing w:val="-15"/>
+                <w:sz w:val="20"/>
+                <w:szCs w:val="20"/>
+                <w:highlight w:val="green"/>
                 <w:lang w:val="en-US"/>
               </w:rPr>
               <w:t>edit</w:t>
@@ -1163,18 +1142,18 @@
                 <w:spacing w:val="-15"/>
                 <w:sz w:val="20"/>
                 <w:szCs w:val="20"/>
-                <w:highlight w:val="yellow"/>
-                <w:lang w:val="en-US"/>
-              </w:rPr>
-            </w:pPr>
-            <w:r>
-              <w:rPr>
-                <w:rFonts w:cs="Helvetica"/>
-                <w:color w:val="4D4D4D"/>
-                <w:spacing w:val="-15"/>
-                <w:sz w:val="20"/>
-                <w:szCs w:val="20"/>
-                <w:highlight w:val="yellow"/>
+                <w:highlight w:val="green"/>
+                <w:lang w:val="en-US"/>
+              </w:rPr>
+            </w:pPr>
+            <w:r>
+              <w:rPr>
+                <w:rFonts w:cs="Helvetica"/>
+                <w:color w:val="4D4D4D"/>
+                <w:spacing w:val="-15"/>
+                <w:sz w:val="20"/>
+                <w:szCs w:val="20"/>
+                <w:highlight w:val="green"/>
                 <w:lang w:val="en-US"/>
               </w:rPr>
               <w:t>delete</w:t>
@@ -1200,7 +1179,7 @@
                 <w:spacing w:val="-15"/>
                 <w:sz w:val="20"/>
                 <w:szCs w:val="20"/>
-                <w:highlight w:val="yellow"/>
+                <w:highlight w:val="green"/>
                 <w:lang w:val="en-US"/>
               </w:rPr>
               <w:t>list</w:t>
@@ -1285,6 +1264,7 @@
                 <w:spacing w:val="-15"/>
                 <w:sz w:val="20"/>
                 <w:szCs w:val="20"/>
+                <w:highlight w:val="green"/>
                 <w:lang w:val="en-US"/>
               </w:rPr>
               <w:t>disciplineTime</w:t>
@@ -1325,16 +1305,18 @@
                 <w:spacing w:val="-15"/>
                 <w:sz w:val="20"/>
                 <w:szCs w:val="20"/>
-                <w:lang w:val="en-US"/>
-              </w:rPr>
-            </w:pPr>
-            <w:r>
-              <w:rPr>
-                <w:rFonts w:cs="Helvetica"/>
-                <w:color w:val="4D4D4D"/>
-                <w:spacing w:val="-15"/>
-                <w:sz w:val="20"/>
-                <w:szCs w:val="20"/>
+                <w:highlight w:val="green"/>
+                <w:lang w:val="en-US"/>
+              </w:rPr>
+            </w:pPr>
+            <w:r>
+              <w:rPr>
+                <w:rFonts w:cs="Helvetica"/>
+                <w:color w:val="4D4D4D"/>
+                <w:spacing w:val="-15"/>
+                <w:sz w:val="20"/>
+                <w:szCs w:val="20"/>
+                <w:highlight w:val="green"/>
                 <w:lang w:val="en-US"/>
               </w:rPr>
               <w:t>add</w:t>
@@ -1349,16 +1331,18 @@
                 <w:spacing w:val="-15"/>
                 <w:sz w:val="20"/>
                 <w:szCs w:val="20"/>
-                <w:lang w:val="en-US"/>
-              </w:rPr>
-            </w:pPr>
-            <w:r>
-              <w:rPr>
-                <w:rFonts w:cs="Helvetica"/>
-                <w:color w:val="4D4D4D"/>
-                <w:spacing w:val="-15"/>
-                <w:sz w:val="20"/>
-                <w:szCs w:val="20"/>
+                <w:highlight w:val="green"/>
+                <w:lang w:val="en-US"/>
+              </w:rPr>
+            </w:pPr>
+            <w:r>
+              <w:rPr>
+                <w:rFonts w:cs="Helvetica"/>
+                <w:color w:val="4D4D4D"/>
+                <w:spacing w:val="-15"/>
+                <w:sz w:val="20"/>
+                <w:szCs w:val="20"/>
+                <w:highlight w:val="green"/>
                 <w:lang w:val="en-US"/>
               </w:rPr>
               <w:t>edit</w:t>
@@ -1373,15 +1357,17 @@
                 <w:spacing w:val="-15"/>
                 <w:sz w:val="20"/>
                 <w:szCs w:val="20"/>
-              </w:rPr>
-            </w:pPr>
-            <w:r>
-              <w:rPr>
-                <w:rFonts w:cs="Helvetica"/>
-                <w:color w:val="4D4D4D"/>
-                <w:spacing w:val="-15"/>
-                <w:sz w:val="20"/>
-                <w:szCs w:val="20"/>
+                <w:highlight w:val="green"/>
+              </w:rPr>
+            </w:pPr>
+            <w:r>
+              <w:rPr>
+                <w:rFonts w:cs="Helvetica"/>
+                <w:color w:val="4D4D4D"/>
+                <w:spacing w:val="-15"/>
+                <w:sz w:val="20"/>
+                <w:szCs w:val="20"/>
+                <w:highlight w:val="green"/>
                 <w:lang w:val="en-US"/>
               </w:rPr>
               <w:t>delete</w:t>
@@ -1406,12 +1392,15 @@
                 <w:spacing w:val="-15"/>
                 <w:sz w:val="20"/>
                 <w:szCs w:val="20"/>
+                <w:highlight w:val="green"/>
                 <w:lang w:val="en-US"/>
               </w:rPr>
               <w:t>list</w:t>
             </w:r>
           </w:p>
         </w:tc>
+        <w:bookmarkStart w:id="0" w:name="_GoBack"/>
+        <w:bookmarkEnd w:id="0"/>
       </w:tr>
       <w:tr>
         <w:tc>
@@ -3190,18 +3179,18 @@
     <w:lsdException w:name="Bibliography" w:uiPriority="37"/>
     <w:lsdException w:name="TOC Heading" w:uiPriority="39" w:qFormat="1"/>
   </w:latentStyles>
-  <w:style w:type="paragraph" w:default="1" w:styleId="a">
+  <w:style w:type="paragraph" w:default="1" w:styleId="Normal">
     <w:name w:val="Normal"/>
     <w:qFormat/>
     <w:rsid w:val="00245AD7"/>
   </w:style>
-  <w:style w:type="character" w:default="1" w:styleId="a0">
+  <w:style w:type="character" w:default="1" w:styleId="DefaultParagraphFont">
     <w:name w:val="Default Paragraph Font"/>
     <w:uiPriority w:val="1"/>
     <w:semiHidden/>
     <w:unhideWhenUsed/>
   </w:style>
-  <w:style w:type="table" w:default="1" w:styleId="a1">
+  <w:style w:type="table" w:default="1" w:styleId="TableNormal">
     <w:name w:val="Normal Table"/>
     <w:uiPriority w:val="99"/>
     <w:semiHidden/>
@@ -3216,15 +3205,15 @@
       </w:tblCellMar>
     </w:tblPr>
   </w:style>
-  <w:style w:type="numbering" w:default="1" w:styleId="a2">
+  <w:style w:type="numbering" w:default="1" w:styleId="NoList">
     <w:name w:val="No List"/>
     <w:uiPriority w:val="99"/>
     <w:semiHidden/>
     <w:unhideWhenUsed/>
   </w:style>
-  <w:style w:type="table" w:styleId="-3">
+  <w:style w:type="table" w:styleId="LightGrid-Accent3">
     <w:name w:val="Light Grid Accent 3"/>
-    <w:basedOn w:val="a1"/>
+    <w:basedOn w:val="TableNormal"/>
     <w:uiPriority w:val="62"/>
     <w:rsid w:val="00245AD7"/>
     <w:pPr>
@@ -3511,18 +3500,18 @@
     <w:lsdException w:name="Bibliography" w:uiPriority="37"/>
     <w:lsdException w:name="TOC Heading" w:uiPriority="39" w:qFormat="1"/>
   </w:latentStyles>
-  <w:style w:type="paragraph" w:default="1" w:styleId="a">
+  <w:style w:type="paragraph" w:default="1" w:styleId="Normal">
     <w:name w:val="Normal"/>
     <w:qFormat/>
     <w:rsid w:val="00245AD7"/>
   </w:style>
-  <w:style w:type="character" w:default="1" w:styleId="a0">
+  <w:style w:type="character" w:default="1" w:styleId="DefaultParagraphFont">
     <w:name w:val="Default Paragraph Font"/>
     <w:uiPriority w:val="1"/>
     <w:semiHidden/>
     <w:unhideWhenUsed/>
   </w:style>
-  <w:style w:type="table" w:default="1" w:styleId="a1">
+  <w:style w:type="table" w:default="1" w:styleId="TableNormal">
     <w:name w:val="Normal Table"/>
     <w:uiPriority w:val="99"/>
     <w:semiHidden/>
@@ -3537,15 +3526,15 @@
       </w:tblCellMar>
     </w:tblPr>
   </w:style>
-  <w:style w:type="numbering" w:default="1" w:styleId="a2">
+  <w:style w:type="numbering" w:default="1" w:styleId="NoList">
     <w:name w:val="No List"/>
     <w:uiPriority w:val="99"/>
     <w:semiHidden/>
     <w:unhideWhenUsed/>
   </w:style>
-  <w:style w:type="table" w:styleId="-3">
+  <w:style w:type="table" w:styleId="LightGrid-Accent3">
     <w:name w:val="Light Grid Accent 3"/>
-    <w:basedOn w:val="a1"/>
+    <w:basedOn w:val="TableNormal"/>
     <w:uiPriority w:val="62"/>
     <w:rsid w:val="00245AD7"/>
     <w:pPr>

</xml_diff>

<commit_message>
tested REST endpoints for: - Curriculum - Note - Study - Schedule
updated Schedule REST API.docx
</commit_message>
<xml_diff>
--- a/docs/Endpoints table.docx
+++ b/docs/Endpoints table.docx
@@ -4,7 +4,7 @@
   <w:body>
     <w:tbl>
       <w:tblPr>
-        <w:tblStyle w:val="LightGrid-Accent3"/>
+        <w:tblStyle w:val="-3"/>
         <w:tblW w:w="10740" w:type="dxa"/>
         <w:tblLayout w:type="fixed"/>
         <w:tblLook w:val="02A0" w:firstRow="1" w:lastRow="0" w:firstColumn="1" w:lastColumn="0" w:noHBand="1" w:noVBand="0"/>
@@ -1399,8 +1399,6 @@
             </w:r>
           </w:p>
         </w:tc>
-        <w:bookmarkStart w:id="0" w:name="_GoBack"/>
-        <w:bookmarkEnd w:id="0"/>
       </w:tr>
       <w:tr>
         <w:tc>
@@ -1633,6 +1631,7 @@
                 <w:spacing w:val="-15"/>
                 <w:sz w:val="20"/>
                 <w:szCs w:val="20"/>
+                <w:highlight w:val="green"/>
                 <w:lang w:val="en-US"/>
               </w:rPr>
               <w:t>curriculum</w:t>
@@ -1654,16 +1653,18 @@
                 <w:spacing w:val="-15"/>
                 <w:sz w:val="20"/>
                 <w:szCs w:val="20"/>
-                <w:lang w:val="en-US"/>
-              </w:rPr>
-            </w:pPr>
-            <w:r>
-              <w:rPr>
-                <w:rFonts w:cs="Helvetica"/>
-                <w:color w:val="4D4D4D"/>
-                <w:spacing w:val="-15"/>
-                <w:sz w:val="20"/>
-                <w:szCs w:val="20"/>
+                <w:highlight w:val="green"/>
+                <w:lang w:val="en-US"/>
+              </w:rPr>
+            </w:pPr>
+            <w:r>
+              <w:rPr>
+                <w:rFonts w:cs="Helvetica"/>
+                <w:color w:val="4D4D4D"/>
+                <w:spacing w:val="-15"/>
+                <w:sz w:val="20"/>
+                <w:szCs w:val="20"/>
+                <w:highlight w:val="green"/>
                 <w:lang w:val="en-US"/>
               </w:rPr>
               <w:t>discipline</w:t>
@@ -1689,6 +1690,7 @@
                 <w:spacing w:val="-15"/>
                 <w:sz w:val="20"/>
                 <w:szCs w:val="20"/>
+                <w:highlight w:val="green"/>
                 <w:lang w:val="en-US"/>
               </w:rPr>
               <w:t>specialty</w:t>
@@ -1710,16 +1712,18 @@
                 <w:spacing w:val="-15"/>
                 <w:sz w:val="20"/>
                 <w:szCs w:val="20"/>
-                <w:lang w:val="en-US"/>
-              </w:rPr>
-            </w:pPr>
-            <w:r>
-              <w:rPr>
-                <w:rFonts w:cs="Helvetica"/>
-                <w:color w:val="4D4D4D"/>
-                <w:spacing w:val="-15"/>
-                <w:sz w:val="20"/>
-                <w:szCs w:val="20"/>
+                <w:highlight w:val="green"/>
+                <w:lang w:val="en-US"/>
+              </w:rPr>
+            </w:pPr>
+            <w:r>
+              <w:rPr>
+                <w:rFonts w:cs="Helvetica"/>
+                <w:color w:val="4D4D4D"/>
+                <w:spacing w:val="-15"/>
+                <w:sz w:val="20"/>
+                <w:szCs w:val="20"/>
+                <w:highlight w:val="green"/>
                 <w:lang w:val="en-US"/>
               </w:rPr>
               <w:t>add</w:t>
@@ -1734,16 +1738,18 @@
                 <w:spacing w:val="-15"/>
                 <w:sz w:val="20"/>
                 <w:szCs w:val="20"/>
-                <w:lang w:val="en-US"/>
-              </w:rPr>
-            </w:pPr>
-            <w:r>
-              <w:rPr>
-                <w:rFonts w:cs="Helvetica"/>
-                <w:color w:val="4D4D4D"/>
-                <w:spacing w:val="-15"/>
-                <w:sz w:val="20"/>
-                <w:szCs w:val="20"/>
+                <w:highlight w:val="green"/>
+                <w:lang w:val="en-US"/>
+              </w:rPr>
+            </w:pPr>
+            <w:r>
+              <w:rPr>
+                <w:rFonts w:cs="Helvetica"/>
+                <w:color w:val="4D4D4D"/>
+                <w:spacing w:val="-15"/>
+                <w:sz w:val="20"/>
+                <w:szCs w:val="20"/>
+                <w:highlight w:val="green"/>
                 <w:lang w:val="en-US"/>
               </w:rPr>
               <w:t>edit</w:t>
@@ -1758,15 +1764,17 @@
                 <w:spacing w:val="-15"/>
                 <w:sz w:val="20"/>
                 <w:szCs w:val="20"/>
-              </w:rPr>
-            </w:pPr>
-            <w:r>
-              <w:rPr>
-                <w:rFonts w:cs="Helvetica"/>
-                <w:color w:val="4D4D4D"/>
-                <w:spacing w:val="-15"/>
-                <w:sz w:val="20"/>
-                <w:szCs w:val="20"/>
+                <w:highlight w:val="green"/>
+              </w:rPr>
+            </w:pPr>
+            <w:r>
+              <w:rPr>
+                <w:rFonts w:cs="Helvetica"/>
+                <w:color w:val="4D4D4D"/>
+                <w:spacing w:val="-15"/>
+                <w:sz w:val="20"/>
+                <w:szCs w:val="20"/>
+                <w:highlight w:val="green"/>
                 <w:lang w:val="en-US"/>
               </w:rPr>
               <w:t>delete</w:t>
@@ -1791,6 +1799,7 @@
                 <w:spacing w:val="-15"/>
                 <w:sz w:val="20"/>
                 <w:szCs w:val="20"/>
+                <w:highlight w:val="green"/>
                 <w:lang w:val="en-US"/>
               </w:rPr>
               <w:t>list</w:t>
@@ -2344,6 +2353,7 @@
                 <w:spacing w:val="-15"/>
                 <w:sz w:val="20"/>
                 <w:szCs w:val="20"/>
+                <w:highlight w:val="green"/>
                 <w:lang w:val="en-US"/>
               </w:rPr>
               <w:t>study</w:t>
@@ -2365,16 +2375,18 @@
                 <w:spacing w:val="-15"/>
                 <w:sz w:val="20"/>
                 <w:szCs w:val="20"/>
-                <w:lang w:val="en-US"/>
-              </w:rPr>
-            </w:pPr>
-            <w:r>
-              <w:rPr>
-                <w:rFonts w:cs="Helvetica"/>
-                <w:color w:val="4D4D4D"/>
-                <w:spacing w:val="-15"/>
-                <w:sz w:val="20"/>
-                <w:szCs w:val="20"/>
+                <w:highlight w:val="green"/>
+                <w:lang w:val="en-US"/>
+              </w:rPr>
+            </w:pPr>
+            <w:r>
+              <w:rPr>
+                <w:rFonts w:cs="Helvetica"/>
+                <w:color w:val="4D4D4D"/>
+                <w:spacing w:val="-15"/>
+                <w:sz w:val="20"/>
+                <w:szCs w:val="20"/>
+                <w:highlight w:val="green"/>
                 <w:lang w:val="en-US"/>
               </w:rPr>
               <w:t>lecturer</w:t>
@@ -2390,16 +2402,18 @@
                 <w:spacing w:val="-15"/>
                 <w:sz w:val="20"/>
                 <w:szCs w:val="20"/>
-                <w:lang w:val="en-US"/>
-              </w:rPr>
-            </w:pPr>
-            <w:r>
-              <w:rPr>
-                <w:rFonts w:cs="Helvetica"/>
-                <w:color w:val="4D4D4D"/>
-                <w:spacing w:val="-15"/>
-                <w:sz w:val="20"/>
-                <w:szCs w:val="20"/>
+                <w:highlight w:val="green"/>
+                <w:lang w:val="en-US"/>
+              </w:rPr>
+            </w:pPr>
+            <w:r>
+              <w:rPr>
+                <w:rFonts w:cs="Helvetica"/>
+                <w:color w:val="4D4D4D"/>
+                <w:spacing w:val="-15"/>
+                <w:sz w:val="20"/>
+                <w:szCs w:val="20"/>
+                <w:highlight w:val="green"/>
                 <w:lang w:val="en-US"/>
               </w:rPr>
               <w:t>group</w:t>
@@ -2425,6 +2439,7 @@
                 <w:spacing w:val="-15"/>
                 <w:sz w:val="20"/>
                 <w:szCs w:val="20"/>
+                <w:highlight w:val="green"/>
                 <w:lang w:val="en-US"/>
               </w:rPr>
               <w:t>curriculum</w:t>
@@ -2446,16 +2461,18 @@
                 <w:spacing w:val="-15"/>
                 <w:sz w:val="20"/>
                 <w:szCs w:val="20"/>
-                <w:lang w:val="en-US"/>
-              </w:rPr>
-            </w:pPr>
-            <w:r>
-              <w:rPr>
-                <w:rFonts w:cs="Helvetica"/>
-                <w:color w:val="4D4D4D"/>
-                <w:spacing w:val="-15"/>
-                <w:sz w:val="20"/>
-                <w:szCs w:val="20"/>
+                <w:highlight w:val="green"/>
+                <w:lang w:val="en-US"/>
+              </w:rPr>
+            </w:pPr>
+            <w:r>
+              <w:rPr>
+                <w:rFonts w:cs="Helvetica"/>
+                <w:color w:val="4D4D4D"/>
+                <w:spacing w:val="-15"/>
+                <w:sz w:val="20"/>
+                <w:szCs w:val="20"/>
+                <w:highlight w:val="green"/>
                 <w:lang w:val="en-US"/>
               </w:rPr>
               <w:t>add</w:t>
@@ -2470,16 +2487,18 @@
                 <w:spacing w:val="-15"/>
                 <w:sz w:val="20"/>
                 <w:szCs w:val="20"/>
-                <w:lang w:val="en-US"/>
-              </w:rPr>
-            </w:pPr>
-            <w:r>
-              <w:rPr>
-                <w:rFonts w:cs="Helvetica"/>
-                <w:color w:val="4D4D4D"/>
-                <w:spacing w:val="-15"/>
-                <w:sz w:val="20"/>
-                <w:szCs w:val="20"/>
+                <w:highlight w:val="green"/>
+                <w:lang w:val="en-US"/>
+              </w:rPr>
+            </w:pPr>
+            <w:r>
+              <w:rPr>
+                <w:rFonts w:cs="Helvetica"/>
+                <w:color w:val="4D4D4D"/>
+                <w:spacing w:val="-15"/>
+                <w:sz w:val="20"/>
+                <w:szCs w:val="20"/>
+                <w:highlight w:val="green"/>
                 <w:lang w:val="en-US"/>
               </w:rPr>
               <w:t>edit</w:t>
@@ -2494,16 +2513,18 @@
                 <w:spacing w:val="-15"/>
                 <w:sz w:val="20"/>
                 <w:szCs w:val="20"/>
-                <w:lang w:val="en-US"/>
-              </w:rPr>
-            </w:pPr>
-            <w:r>
-              <w:rPr>
-                <w:rFonts w:cs="Helvetica"/>
-                <w:color w:val="4D4D4D"/>
-                <w:spacing w:val="-15"/>
-                <w:sz w:val="20"/>
-                <w:szCs w:val="20"/>
+                <w:highlight w:val="green"/>
+                <w:lang w:val="en-US"/>
+              </w:rPr>
+            </w:pPr>
+            <w:r>
+              <w:rPr>
+                <w:rFonts w:cs="Helvetica"/>
+                <w:color w:val="4D4D4D"/>
+                <w:spacing w:val="-15"/>
+                <w:sz w:val="20"/>
+                <w:szCs w:val="20"/>
+                <w:highlight w:val="green"/>
                 <w:lang w:val="en-US"/>
               </w:rPr>
               <w:t>delete</w:t>
@@ -2528,6 +2549,7 @@
                 <w:spacing w:val="-15"/>
                 <w:sz w:val="20"/>
                 <w:szCs w:val="20"/>
+                <w:highlight w:val="green"/>
                 <w:lang w:val="en-US"/>
               </w:rPr>
               <w:t>list</w:t>
@@ -2561,6 +2583,7 @@
                 <w:spacing w:val="-15"/>
                 <w:sz w:val="20"/>
                 <w:szCs w:val="20"/>
+                <w:highlight w:val="green"/>
                 <w:lang w:val="en-US"/>
               </w:rPr>
               <w:t>note</w:t>
@@ -2582,29 +2605,20 @@
                 <w:spacing w:val="-15"/>
                 <w:sz w:val="20"/>
                 <w:szCs w:val="20"/>
-              </w:rPr>
-            </w:pPr>
-            <w:r>
-              <w:rPr>
-                <w:rFonts w:cs="Helvetica"/>
-                <w:color w:val="4D4D4D"/>
-                <w:spacing w:val="-15"/>
-                <w:sz w:val="20"/>
-                <w:szCs w:val="20"/>
-                <w:lang w:val="en-US"/>
-              </w:rPr>
-              <w:t>s</w:t>
-            </w:r>
-            <w:r>
-              <w:rPr>
-                <w:rFonts w:cs="Helvetica"/>
-                <w:color w:val="4D4D4D"/>
-                <w:spacing w:val="-15"/>
-                <w:sz w:val="20"/>
-                <w:szCs w:val="20"/>
-                <w:lang w:val="en-US"/>
-              </w:rPr>
-              <w:t>chedule</w:t>
+                <w:highlight w:val="green"/>
+              </w:rPr>
+            </w:pPr>
+            <w:r>
+              <w:rPr>
+                <w:rFonts w:cs="Helvetica"/>
+                <w:color w:val="4D4D4D"/>
+                <w:spacing w:val="-15"/>
+                <w:sz w:val="20"/>
+                <w:szCs w:val="20"/>
+                <w:highlight w:val="green"/>
+                <w:lang w:val="en-US"/>
+              </w:rPr>
+              <w:t>schedule</w:t>
             </w:r>
           </w:p>
           <w:p>
@@ -2627,6 +2641,7 @@
                 <w:spacing w:val="-15"/>
                 <w:sz w:val="20"/>
                 <w:szCs w:val="20"/>
+                <w:highlight w:val="green"/>
                 <w:lang w:val="en-US"/>
               </w:rPr>
               <w:t>user</w:t>
@@ -2648,16 +2663,18 @@
                 <w:spacing w:val="-15"/>
                 <w:sz w:val="20"/>
                 <w:szCs w:val="20"/>
-                <w:lang w:val="en-US"/>
-              </w:rPr>
-            </w:pPr>
-            <w:r>
-              <w:rPr>
-                <w:rFonts w:cs="Helvetica"/>
-                <w:color w:val="4D4D4D"/>
-                <w:spacing w:val="-15"/>
-                <w:sz w:val="20"/>
-                <w:szCs w:val="20"/>
+                <w:highlight w:val="green"/>
+                <w:lang w:val="en-US"/>
+              </w:rPr>
+            </w:pPr>
+            <w:r>
+              <w:rPr>
+                <w:rFonts w:cs="Helvetica"/>
+                <w:color w:val="4D4D4D"/>
+                <w:spacing w:val="-15"/>
+                <w:sz w:val="20"/>
+                <w:szCs w:val="20"/>
+                <w:highlight w:val="green"/>
                 <w:lang w:val="en-US"/>
               </w:rPr>
               <w:t>add</w:t>
@@ -2673,16 +2690,18 @@
                 <w:spacing w:val="-15"/>
                 <w:sz w:val="20"/>
                 <w:szCs w:val="20"/>
-                <w:lang w:val="en-US"/>
-              </w:rPr>
-            </w:pPr>
-            <w:r>
-              <w:rPr>
-                <w:rFonts w:cs="Helvetica"/>
-                <w:color w:val="4D4D4D"/>
-                <w:spacing w:val="-15"/>
-                <w:sz w:val="20"/>
-                <w:szCs w:val="20"/>
+                <w:highlight w:val="green"/>
+                <w:lang w:val="en-US"/>
+              </w:rPr>
+            </w:pPr>
+            <w:r>
+              <w:rPr>
+                <w:rFonts w:cs="Helvetica"/>
+                <w:color w:val="4D4D4D"/>
+                <w:spacing w:val="-15"/>
+                <w:sz w:val="20"/>
+                <w:szCs w:val="20"/>
+                <w:highlight w:val="green"/>
                 <w:lang w:val="en-US"/>
               </w:rPr>
               <w:t>edit</w:t>
@@ -2698,15 +2717,17 @@
                 <w:spacing w:val="-15"/>
                 <w:sz w:val="20"/>
                 <w:szCs w:val="20"/>
-              </w:rPr>
-            </w:pPr>
-            <w:r>
-              <w:rPr>
-                <w:rFonts w:cs="Helvetica"/>
-                <w:color w:val="4D4D4D"/>
-                <w:spacing w:val="-15"/>
-                <w:sz w:val="20"/>
-                <w:szCs w:val="20"/>
+                <w:highlight w:val="green"/>
+              </w:rPr>
+            </w:pPr>
+            <w:r>
+              <w:rPr>
+                <w:rFonts w:cs="Helvetica"/>
+                <w:color w:val="4D4D4D"/>
+                <w:spacing w:val="-15"/>
+                <w:sz w:val="20"/>
+                <w:szCs w:val="20"/>
+                <w:highlight w:val="green"/>
                 <w:lang w:val="en-US"/>
               </w:rPr>
               <w:t>delete</w:t>
@@ -2733,6 +2754,7 @@
                 <w:spacing w:val="-15"/>
                 <w:sz w:val="20"/>
                 <w:szCs w:val="20"/>
+                <w:highlight w:val="green"/>
                 <w:lang w:val="en-US"/>
               </w:rPr>
               <w:t>list</w:t>
@@ -2766,6 +2788,7 @@
                 <w:spacing w:val="-15"/>
                 <w:sz w:val="20"/>
                 <w:szCs w:val="20"/>
+                <w:highlight w:val="green"/>
                 <w:lang w:val="en-US"/>
               </w:rPr>
               <w:t>schedule</w:t>
@@ -2797,6 +2820,7 @@
                 <w:spacing w:val="-15"/>
                 <w:sz w:val="20"/>
                 <w:szCs w:val="20"/>
+                <w:highlight w:val="green"/>
                 <w:lang w:val="en-US"/>
               </w:rPr>
               <w:t>classroom</w:t>
@@ -2822,6 +2846,7 @@
                 <w:spacing w:val="-15"/>
                 <w:sz w:val="20"/>
                 <w:szCs w:val="20"/>
+                <w:highlight w:val="green"/>
                 <w:lang w:val="en-US"/>
               </w:rPr>
               <w:t>study</w:t>
@@ -2847,6 +2872,7 @@
                 <w:spacing w:val="-15"/>
                 <w:sz w:val="20"/>
                 <w:szCs w:val="20"/>
+                <w:highlight w:val="green"/>
                 <w:lang w:val="en-US"/>
               </w:rPr>
               <w:t>disciplineTime</w:t>
@@ -2862,18 +2888,97 @@
                 <w:spacing w:val="-15"/>
                 <w:sz w:val="20"/>
                 <w:szCs w:val="20"/>
-              </w:rPr>
-            </w:pPr>
-            <w:r>
-              <w:rPr>
-                <w:rFonts w:cs="Helvetica"/>
-                <w:color w:val="4D4D4D"/>
-                <w:spacing w:val="-15"/>
-                <w:sz w:val="20"/>
-                <w:szCs w:val="20"/>
+                <w:lang w:val="en-US"/>
+              </w:rPr>
+            </w:pPr>
+            <w:r>
+              <w:rPr>
+                <w:rFonts w:cs="Helvetica"/>
+                <w:color w:val="4D4D4D"/>
+                <w:spacing w:val="-15"/>
+                <w:sz w:val="20"/>
+                <w:szCs w:val="20"/>
+                <w:highlight w:val="green"/>
                 <w:lang w:val="en-US"/>
               </w:rPr>
               <w:t>notes</w:t>
+            </w:r>
+          </w:p>
+          <w:p>
+            <w:pPr>
+              <w:ind w:left="176"/>
+              <w:cnfStyle w:val="000000000000" w:firstRow="0" w:lastRow="0" w:firstColumn="0" w:lastColumn="0" w:oddVBand="0" w:evenVBand="0" w:oddHBand="0" w:evenHBand="0" w:firstRowFirstColumn="0" w:firstRowLastColumn="0" w:lastRowFirstColumn="0" w:lastRowLastColumn="0"/>
+              <w:rPr>
+                <w:rFonts w:cs="Helvetica"/>
+                <w:color w:val="4D4D4D"/>
+                <w:spacing w:val="-15"/>
+                <w:sz w:val="20"/>
+                <w:szCs w:val="20"/>
+                <w:lang w:val="en-US"/>
+              </w:rPr>
+            </w:pPr>
+            <w:r>
+              <w:rPr>
+                <w:rFonts w:cs="Helvetica"/>
+                <w:color w:val="4D4D4D"/>
+                <w:spacing w:val="-15"/>
+                <w:sz w:val="20"/>
+                <w:szCs w:val="20"/>
+                <w:highlight w:val="green"/>
+                <w:lang w:val="en-US"/>
+              </w:rPr>
+              <w:t>group</w:t>
+            </w:r>
+          </w:p>
+          <w:p>
+            <w:pPr>
+              <w:ind w:left="176"/>
+              <w:cnfStyle w:val="000000000000" w:firstRow="0" w:lastRow="0" w:firstColumn="0" w:lastColumn="0" w:oddVBand="0" w:evenVBand="0" w:oddHBand="0" w:evenHBand="0" w:firstRowFirstColumn="0" w:firstRowLastColumn="0" w:lastRowFirstColumn="0" w:lastRowLastColumn="0"/>
+              <w:rPr>
+                <w:rFonts w:cs="Helvetica"/>
+                <w:color w:val="4D4D4D"/>
+                <w:spacing w:val="-15"/>
+                <w:sz w:val="20"/>
+                <w:szCs w:val="20"/>
+                <w:lang w:val="en-US"/>
+              </w:rPr>
+            </w:pPr>
+            <w:r>
+              <w:rPr>
+                <w:rFonts w:cs="Helvetica"/>
+                <w:color w:val="4D4D4D"/>
+                <w:spacing w:val="-15"/>
+                <w:sz w:val="20"/>
+                <w:szCs w:val="20"/>
+                <w:highlight w:val="green"/>
+                <w:lang w:val="en-US"/>
+              </w:rPr>
+              <w:t>lecturer</w:t>
+            </w:r>
+          </w:p>
+          <w:p>
+            <w:pPr>
+              <w:ind w:left="176"/>
+              <w:cnfStyle w:val="000000000000" w:firstRow="0" w:lastRow="0" w:firstColumn="0" w:lastColumn="0" w:oddVBand="0" w:evenVBand="0" w:oddHBand="0" w:evenHBand="0" w:firstRowFirstColumn="0" w:firstRowLastColumn="0" w:lastRowFirstColumn="0" w:lastRowLastColumn="0"/>
+              <w:rPr>
+                <w:rFonts w:cs="Helvetica"/>
+                <w:color w:val="4D4D4D"/>
+                <w:spacing w:val="-15"/>
+                <w:sz w:val="20"/>
+                <w:szCs w:val="20"/>
+              </w:rPr>
+            </w:pPr>
+            <w:r>
+              <w:rPr>
+                <w:rFonts w:cs="Helvetica"/>
+                <w:color w:val="4D4D4D"/>
+                <w:spacing w:val="-15"/>
+                <w:sz w:val="20"/>
+                <w:szCs w:val="20"/>
+                <w:highlight w:val="green"/>
+                <w:lang w:val="en-US"/>
+              </w:rPr>
+              <w:t>discipline</w:t>
             </w:r>
           </w:p>
         </w:tc>
@@ -2892,16 +2997,18 @@
                 <w:spacing w:val="-15"/>
                 <w:sz w:val="20"/>
                 <w:szCs w:val="20"/>
-                <w:lang w:val="en-US"/>
-              </w:rPr>
-            </w:pPr>
-            <w:r>
-              <w:rPr>
-                <w:rFonts w:cs="Helvetica"/>
-                <w:color w:val="4D4D4D"/>
-                <w:spacing w:val="-15"/>
-                <w:sz w:val="20"/>
-                <w:szCs w:val="20"/>
+                <w:highlight w:val="green"/>
+                <w:lang w:val="en-US"/>
+              </w:rPr>
+            </w:pPr>
+            <w:r>
+              <w:rPr>
+                <w:rFonts w:cs="Helvetica"/>
+                <w:color w:val="4D4D4D"/>
+                <w:spacing w:val="-15"/>
+                <w:sz w:val="20"/>
+                <w:szCs w:val="20"/>
+                <w:highlight w:val="green"/>
                 <w:lang w:val="en-US"/>
               </w:rPr>
               <w:t>add</w:t>
@@ -2916,16 +3023,18 @@
                 <w:spacing w:val="-15"/>
                 <w:sz w:val="20"/>
                 <w:szCs w:val="20"/>
-                <w:lang w:val="en-US"/>
-              </w:rPr>
-            </w:pPr>
-            <w:r>
-              <w:rPr>
-                <w:rFonts w:cs="Helvetica"/>
-                <w:color w:val="4D4D4D"/>
-                <w:spacing w:val="-15"/>
-                <w:sz w:val="20"/>
-                <w:szCs w:val="20"/>
+                <w:highlight w:val="green"/>
+                <w:lang w:val="en-US"/>
+              </w:rPr>
+            </w:pPr>
+            <w:r>
+              <w:rPr>
+                <w:rFonts w:cs="Helvetica"/>
+                <w:color w:val="4D4D4D"/>
+                <w:spacing w:val="-15"/>
+                <w:sz w:val="20"/>
+                <w:szCs w:val="20"/>
+                <w:highlight w:val="green"/>
                 <w:lang w:val="en-US"/>
               </w:rPr>
               <w:t>edit</w:t>
@@ -2940,16 +3049,18 @@
                 <w:spacing w:val="-15"/>
                 <w:sz w:val="20"/>
                 <w:szCs w:val="20"/>
-                <w:lang w:val="en-US"/>
-              </w:rPr>
-            </w:pPr>
-            <w:r>
-              <w:rPr>
-                <w:rFonts w:cs="Helvetica"/>
-                <w:color w:val="4D4D4D"/>
-                <w:spacing w:val="-15"/>
-                <w:sz w:val="20"/>
-                <w:szCs w:val="20"/>
+                <w:highlight w:val="green"/>
+                <w:lang w:val="en-US"/>
+              </w:rPr>
+            </w:pPr>
+            <w:r>
+              <w:rPr>
+                <w:rFonts w:cs="Helvetica"/>
+                <w:color w:val="4D4D4D"/>
+                <w:spacing w:val="-15"/>
+                <w:sz w:val="20"/>
+                <w:szCs w:val="20"/>
+                <w:highlight w:val="green"/>
                 <w:lang w:val="en-US"/>
               </w:rPr>
               <w:t>delete</w:t>
@@ -2974,6 +3085,7 @@
                 <w:spacing w:val="-15"/>
                 <w:sz w:val="20"/>
                 <w:szCs w:val="20"/>
+                <w:highlight w:val="green"/>
                 <w:lang w:val="en-US"/>
               </w:rPr>
               <w:t>list</w:t>
@@ -2998,6 +3110,7 @@
                 <w:spacing w:val="-15"/>
                 <w:sz w:val="20"/>
                 <w:szCs w:val="20"/>
+                <w:highlight w:val="green"/>
                 <w:lang w:val="en-US"/>
               </w:rPr>
               <w:t>schedule</w:t>
@@ -3012,6 +3125,8 @@
           <w:lang w:val="en-US"/>
         </w:rPr>
       </w:pPr>
+      <w:bookmarkStart w:id="0" w:name="_GoBack"/>
+      <w:bookmarkEnd w:id="0"/>
     </w:p>
     <w:sectPr>
       <w:pgSz w:w="11906" w:h="16838"/>
@@ -3179,18 +3294,18 @@
     <w:lsdException w:name="Bibliography" w:uiPriority="37"/>
     <w:lsdException w:name="TOC Heading" w:uiPriority="39" w:qFormat="1"/>
   </w:latentStyles>
-  <w:style w:type="paragraph" w:default="1" w:styleId="Normal">
+  <w:style w:type="paragraph" w:default="1" w:styleId="a">
     <w:name w:val="Normal"/>
     <w:qFormat/>
     <w:rsid w:val="00245AD7"/>
   </w:style>
-  <w:style w:type="character" w:default="1" w:styleId="DefaultParagraphFont">
+  <w:style w:type="character" w:default="1" w:styleId="a0">
     <w:name w:val="Default Paragraph Font"/>
     <w:uiPriority w:val="1"/>
     <w:semiHidden/>
     <w:unhideWhenUsed/>
   </w:style>
-  <w:style w:type="table" w:default="1" w:styleId="TableNormal">
+  <w:style w:type="table" w:default="1" w:styleId="a1">
     <w:name w:val="Normal Table"/>
     <w:uiPriority w:val="99"/>
     <w:semiHidden/>
@@ -3205,15 +3320,15 @@
       </w:tblCellMar>
     </w:tblPr>
   </w:style>
-  <w:style w:type="numbering" w:default="1" w:styleId="NoList">
+  <w:style w:type="numbering" w:default="1" w:styleId="a2">
     <w:name w:val="No List"/>
     <w:uiPriority w:val="99"/>
     <w:semiHidden/>
     <w:unhideWhenUsed/>
   </w:style>
-  <w:style w:type="table" w:styleId="LightGrid-Accent3">
+  <w:style w:type="table" w:styleId="-3">
     <w:name w:val="Light Grid Accent 3"/>
-    <w:basedOn w:val="TableNormal"/>
+    <w:basedOn w:val="a1"/>
     <w:uiPriority w:val="62"/>
     <w:rsid w:val="00245AD7"/>
     <w:pPr>
@@ -3500,18 +3615,18 @@
     <w:lsdException w:name="Bibliography" w:uiPriority="37"/>
     <w:lsdException w:name="TOC Heading" w:uiPriority="39" w:qFormat="1"/>
   </w:latentStyles>
-  <w:style w:type="paragraph" w:default="1" w:styleId="Normal">
+  <w:style w:type="paragraph" w:default="1" w:styleId="a">
     <w:name w:val="Normal"/>
     <w:qFormat/>
     <w:rsid w:val="00245AD7"/>
   </w:style>
-  <w:style w:type="character" w:default="1" w:styleId="DefaultParagraphFont">
+  <w:style w:type="character" w:default="1" w:styleId="a0">
     <w:name w:val="Default Paragraph Font"/>
     <w:uiPriority w:val="1"/>
     <w:semiHidden/>
     <w:unhideWhenUsed/>
   </w:style>
-  <w:style w:type="table" w:default="1" w:styleId="TableNormal">
+  <w:style w:type="table" w:default="1" w:styleId="a1">
     <w:name w:val="Normal Table"/>
     <w:uiPriority w:val="99"/>
     <w:semiHidden/>
@@ -3526,15 +3641,15 @@
       </w:tblCellMar>
     </w:tblPr>
   </w:style>
-  <w:style w:type="numbering" w:default="1" w:styleId="NoList">
+  <w:style w:type="numbering" w:default="1" w:styleId="a2">
     <w:name w:val="No List"/>
     <w:uiPriority w:val="99"/>
     <w:semiHidden/>
     <w:unhideWhenUsed/>
   </w:style>
-  <w:style w:type="table" w:styleId="LightGrid-Accent3">
+  <w:style w:type="table" w:styleId="-3">
     <w:name w:val="Light Grid Accent 3"/>
-    <w:basedOn w:val="TableNormal"/>
+    <w:basedOn w:val="a1"/>
     <w:uiPriority w:val="62"/>
     <w:rsid w:val="00245AD7"/>
     <w:pPr>

</xml_diff>